<commit_message>
Add actors and use cases
</commit_message>
<xml_diff>
--- a/Requirement Documents/UPOD RD - Back End.docx
+++ b/Requirement Documents/UPOD RD - Back End.docx
@@ -1,6 +1,6 @@
 
 <file path=word/document.xml><?xml version="1.0" encoding="utf-8"?>
-<w:document xmlns:wpc="http://schemas.microsoft.com/office/word/2010/wordprocessingCanvas" xmlns:mo="http://schemas.microsoft.com/office/mac/office/2008/main" xmlns:mc="http://schemas.openxmlformats.org/markup-compatibility/2006" xmlns:mv="urn:schemas-microsoft-com:mac:vml" xmlns:o="urn:schemas-microsoft-com:office:office" xmlns:r="http://schemas.openxmlformats.org/officeDocument/2006/relationships" xmlns:m="http://schemas.openxmlformats.org/officeDocument/2006/math" xmlns:v="urn:schemas-microsoft-com:vml" xmlns:wp14="http://schemas.microsoft.com/office/word/2010/wordprocessingDrawing" xmlns:wp="http://schemas.openxmlformats.org/drawingml/2006/wordprocessingDrawing" xmlns:w10="urn:schemas-microsoft-com:office:word" xmlns:w="http://schemas.openxmlformats.org/wordprocessingml/2006/main" xmlns:w14="http://schemas.microsoft.com/office/word/2010/wordml" xmlns:w15="http://schemas.microsoft.com/office/word/2012/wordml" xmlns:wpg="http://schemas.microsoft.com/office/word/2010/wordprocessingGroup" xmlns:wpi="http://schemas.microsoft.com/office/word/2010/wordprocessingInk" xmlns:wne="http://schemas.microsoft.com/office/word/2006/wordml" xmlns:wps="http://schemas.microsoft.com/office/word/2010/wordprocessingShape" mc:Ignorable="w14 w15 wp14">
+<w:document xmlns:wpc="http://schemas.microsoft.com/office/word/2010/wordprocessingCanvas" xmlns:mo="http://schemas.microsoft.com/office/mac/office/2008/main" xmlns:mc="http://schemas.openxmlformats.org/markup-compatibility/2006" xmlns:mv="urn:schemas-microsoft-com:mac:vml" xmlns:o="urn:schemas-microsoft-com:office:office" xmlns:r="http://schemas.openxmlformats.org/officeDocument/2006/relationships" xmlns:m="http://schemas.openxmlformats.org/officeDocument/2006/math" xmlns:v="urn:schemas-microsoft-com:vml" xmlns:wp14="http://schemas.microsoft.com/office/word/2010/wordprocessingDrawing" xmlns:wp="http://schemas.openxmlformats.org/drawingml/2006/wordprocessingDrawing" xmlns:w10="urn:schemas-microsoft-com:office:word" xmlns:w="http://schemas.openxmlformats.org/wordprocessingml/2006/main" xmlns:w14="http://schemas.microsoft.com/office/word/2010/wordml" xmlns:wpg="http://schemas.microsoft.com/office/word/2010/wordprocessingGroup" xmlns:wpi="http://schemas.microsoft.com/office/word/2010/wordprocessingInk" xmlns:wne="http://schemas.microsoft.com/office/word/2006/wordml" xmlns:wps="http://schemas.microsoft.com/office/word/2010/wordprocessingShape" mc:Ignorable="w14 wp14">
   <w:background w:color="FFFFFF"/>
   <w:body>
     <w:p>
@@ -52,7 +52,7 @@
           <w:sz w:val="28"/>
           <w:szCs w:val="28"/>
         </w:rPr>
-        <w:t>Version 0.2</w:t>
+        <w:t>Version 0.3</w:t>
       </w:r>
     </w:p>
     <w:p>
@@ -82,7 +82,7 @@
           <w:sz w:val="28"/>
           <w:szCs w:val="28"/>
         </w:rPr>
-        <w:t>Wilfrid Laurier University, CP317</w:t>
+        <w:t xml:space="preserve">                  Wilfrid Laurier University, CP317</w:t>
       </w:r>
       <w:r>
         <w:rPr>
@@ -106,7 +106,7 @@
           <w:sz w:val="28"/>
           <w:szCs w:val="28"/>
         </w:rPr>
-        <w:t>May 17, 2016</w:t>
+        <w:t>May 31, 2016</w:t>
       </w:r>
     </w:p>
     <w:p>
@@ -543,12 +543,6 @@
           <w:szCs w:val="22"/>
         </w:rPr>
         <w:tab/>
-      </w:r>
-      <w:r>
-        <w:rPr>
-          <w:sz w:val="22"/>
-          <w:szCs w:val="22"/>
-        </w:rPr>
         <w:t>Design and Implementation Constraints</w:t>
       </w:r>
       <w:r>
@@ -818,14 +812,7 @@
           <w:sz w:val="22"/>
           <w:szCs w:val="22"/>
         </w:rPr>
-        <w:t>4</w:t>
-      </w:r>
-      <w:r>
-        <w:rPr>
-          <w:sz w:val="22"/>
-          <w:szCs w:val="22"/>
-        </w:rPr>
-        <w:t>.1</w:t>
+        <w:t>4.1</w:t>
       </w:r>
       <w:r>
         <w:rPr>
@@ -1184,7 +1171,6 @@
     </w:p>
     <w:tbl>
       <w:tblPr>
-        <w:tblStyle w:val="a"/>
         <w:tblW w:w="9868" w:type="dxa"/>
         <w:tblInd w:w="-115" w:type="dxa"/>
         <w:tblBorders>
@@ -1301,6 +1287,9 @@
             <w:pPr>
               <w:spacing w:before="40" w:after="40"/>
             </w:pPr>
+            <w:r>
+              <w:t>Clive Shen</w:t>
+            </w:r>
           </w:p>
         </w:tc>
         <w:tc>
@@ -1314,6 +1303,9 @@
             <w:pPr>
               <w:spacing w:before="40" w:after="40"/>
             </w:pPr>
+            <w:r>
+              <w:t>31/05/16</w:t>
+            </w:r>
           </w:p>
         </w:tc>
         <w:tc>
@@ -1327,6 +1319,9 @@
             <w:pPr>
               <w:spacing w:before="40" w:after="40"/>
             </w:pPr>
+            <w:r>
+              <w:t>Update product perspective and functions, as well as actors and use cases.</w:t>
+            </w:r>
           </w:p>
         </w:tc>
         <w:tc>
@@ -1340,6 +1335,9 @@
             <w:pPr>
               <w:spacing w:before="40" w:after="40"/>
             </w:pPr>
+            <w:r>
+              <w:t>v0.3</w:t>
+            </w:r>
           </w:p>
         </w:tc>
       </w:tr>
@@ -1505,16 +1503,13 @@
       </w:r>
     </w:p>
     <w:p>
-      <w:r>
-        <w:rPr>
-          <w:rFonts w:ascii="Arial" w:eastAsia="Arial" w:hAnsi="Arial" w:cs="Arial"/>
-          <w:sz w:val="22"/>
-          <w:szCs w:val="22"/>
-        </w:rPr>
+      <w:pPr>
+        <w:pStyle w:val="normal0"/>
+      </w:pPr>
+      <w:r>
         <w:t>This document outlines the requirements for the database, functionalities provided by the server-side scripting, and user management portal.</w:t>
       </w:r>
     </w:p>
-    <w:p/>
     <w:p/>
     <w:p>
       <w:pPr>
@@ -1547,6 +1542,14 @@
     </w:p>
     <w:p>
       <w:pPr>
+        <w:pStyle w:val="normal0"/>
+      </w:pPr>
+      <w:r>
+        <w:t xml:space="preserve">UPOD’s back end implementation needs the collaboration of both front end and back end teams, as the functionalities provided by the database and scripting rely on the front-end design. </w:t>
+      </w:r>
+    </w:p>
+    <w:p>
+      <w:pPr>
         <w:pStyle w:val="Heading2"/>
         <w:numPr>
           <w:ilvl w:val="1"/>
@@ -1561,6 +1564,69 @@
     </w:p>
     <w:p>
       <w:pPr>
+        <w:pStyle w:val="normal0"/>
+      </w:pPr>
+      <w:r>
+        <w:t>Having a well-organized database and an efficient search engine help users to find the specific information they need in the shortest amount of time. By entering certain keywords, articles related to those keywords should be shown. With the use of server-side scripting, administrators of UPOD can easily modify the contents of the webpages.</w:t>
+      </w:r>
+    </w:p>
+    <w:p>
+      <w:pPr>
+        <w:pStyle w:val="normal0"/>
+      </w:pPr>
+    </w:p>
+    <w:p>
+      <w:pPr>
+        <w:pStyle w:val="normal0"/>
+      </w:pPr>
+    </w:p>
+    <w:p>
+      <w:pPr>
+        <w:pStyle w:val="normal0"/>
+      </w:pPr>
+    </w:p>
+    <w:p>
+      <w:pPr>
+        <w:pStyle w:val="normal0"/>
+      </w:pPr>
+    </w:p>
+    <w:p>
+      <w:pPr>
+        <w:pStyle w:val="normal0"/>
+      </w:pPr>
+    </w:p>
+    <w:p>
+      <w:pPr>
+        <w:pStyle w:val="normal0"/>
+      </w:pPr>
+    </w:p>
+    <w:p>
+      <w:pPr>
+        <w:pStyle w:val="normal0"/>
+      </w:pPr>
+    </w:p>
+    <w:p>
+      <w:pPr>
+        <w:pStyle w:val="normal0"/>
+      </w:pPr>
+    </w:p>
+    <w:p>
+      <w:pPr>
+        <w:pStyle w:val="normal0"/>
+      </w:pPr>
+    </w:p>
+    <w:p>
+      <w:pPr>
+        <w:pStyle w:val="normal0"/>
+      </w:pPr>
+    </w:p>
+    <w:p>
+      <w:pPr>
+        <w:pStyle w:val="normal0"/>
+      </w:pPr>
+    </w:p>
+    <w:p>
+      <w:pPr>
         <w:pStyle w:val="Heading2"/>
         <w:numPr>
           <w:ilvl w:val="1"/>
@@ -1570,66 +1636,944 @@
       <w:bookmarkStart w:id="8" w:name="h.26in1rg" w:colFirst="0" w:colLast="0"/>
       <w:bookmarkEnd w:id="8"/>
       <w:r>
-        <w:t>User Classes and Characteristics</w:t>
-      </w:r>
-    </w:p>
-    <w:p>
-      <w:pPr>
-        <w:pStyle w:val="Heading2"/>
+        <w:t>Actors and Use Cases</w:t>
+      </w:r>
+    </w:p>
+    <w:p>
+      <w:pPr>
+        <w:pStyle w:val="normal0"/>
+        <w:ind w:left="720"/>
+      </w:pPr>
+      <w:r>
+        <w:t>2.3.1 Actors</w:t>
+      </w:r>
+    </w:p>
+    <w:p>
+      <w:pPr>
+        <w:pStyle w:val="normal0"/>
+        <w:ind w:left="720"/>
+      </w:pPr>
+      <w:r>
+        <w:t>In UPOD, there are 3</w:t>
+      </w:r>
+      <w:r>
+        <w:t xml:space="preserve"> types of actors.</w:t>
+      </w:r>
+    </w:p>
+    <w:p>
+      <w:pPr>
+        <w:pStyle w:val="normal0"/>
         <w:numPr>
-          <w:ilvl w:val="1"/>
-          <w:numId w:val="1"/>
+          <w:ilvl w:val="0"/>
+          <w:numId w:val="2"/>
         </w:numPr>
+        <w:rPr>
+          <w:i/>
+          <w:u w:val="single"/>
+        </w:rPr>
+      </w:pPr>
+      <w:r>
+        <w:rPr>
+          <w:i/>
+          <w:u w:val="single"/>
+        </w:rPr>
+        <w:t>Administrator</w:t>
+      </w:r>
+    </w:p>
+    <w:p>
+      <w:pPr>
+        <w:pStyle w:val="normal0"/>
+        <w:ind w:left="1440"/>
+      </w:pPr>
+      <w:r>
+        <w:t xml:space="preserve">An administrator can login, logout, </w:t>
+      </w:r>
+      <w:r>
+        <w:t xml:space="preserve">reset password, </w:t>
+      </w:r>
+      <w:r>
+        <w:t xml:space="preserve">create an account for </w:t>
+      </w:r>
+      <w:r>
+        <w:t>a moderator</w:t>
+      </w:r>
+      <w:r>
+        <w:t xml:space="preserve">, update </w:t>
+      </w:r>
+      <w:r>
+        <w:t xml:space="preserve">a moderator’s </w:t>
+      </w:r>
+      <w:r>
+        <w:t xml:space="preserve">account status, alter permissions of </w:t>
+      </w:r>
+      <w:r>
+        <w:t>moderators</w:t>
+      </w:r>
+      <w:r>
+        <w:t xml:space="preserve">, </w:t>
+      </w:r>
+      <w:r>
+        <w:t xml:space="preserve">list administrators, </w:t>
+      </w:r>
+      <w:r>
+        <w:t xml:space="preserve">list </w:t>
+      </w:r>
+      <w:r>
+        <w:t>moderators</w:t>
+      </w:r>
+      <w:r>
+        <w:t xml:space="preserve">, </w:t>
+      </w:r>
+      <w:r>
+        <w:t xml:space="preserve">add/delete/modify categories, and </w:t>
+      </w:r>
+      <w:r>
+        <w:t>add/delete</w:t>
+      </w:r>
+      <w:r>
+        <w:t>/modify pages.</w:t>
+      </w:r>
+    </w:p>
+    <w:p>
+      <w:pPr>
+        <w:pStyle w:val="normal0"/>
+        <w:ind w:left="1440"/>
+      </w:pPr>
+    </w:p>
+    <w:p>
+      <w:pPr>
+        <w:pStyle w:val="normal0"/>
+        <w:numPr>
+          <w:ilvl w:val="0"/>
+          <w:numId w:val="2"/>
+        </w:numPr>
+        <w:rPr>
+          <w:i/>
+          <w:u w:val="single"/>
+        </w:rPr>
+      </w:pPr>
+      <w:r>
+        <w:rPr>
+          <w:i/>
+          <w:u w:val="single"/>
+        </w:rPr>
+        <w:t>Moderator</w:t>
+      </w:r>
+    </w:p>
+    <w:p>
+      <w:pPr>
+        <w:pStyle w:val="normal0"/>
+        <w:ind w:left="1440"/>
+      </w:pPr>
+      <w:r>
+        <w:t xml:space="preserve">A moderator can login, logout, reset password, add/delete/modify categories, and </w:t>
+      </w:r>
+      <w:r>
+        <w:t>add/delete</w:t>
+      </w:r>
+      <w:r>
+        <w:t>/modify pages.</w:t>
+      </w:r>
+    </w:p>
+    <w:p>
+      <w:pPr>
+        <w:pStyle w:val="normal0"/>
+        <w:ind w:left="1440"/>
+      </w:pPr>
+    </w:p>
+    <w:p>
+      <w:pPr>
+        <w:pStyle w:val="normal0"/>
+        <w:numPr>
+          <w:ilvl w:val="0"/>
+          <w:numId w:val="2"/>
+        </w:numPr>
+        <w:rPr>
+          <w:i/>
+          <w:u w:val="single"/>
+        </w:rPr>
+      </w:pPr>
+      <w:r>
+        <w:rPr>
+          <w:i/>
+          <w:u w:val="single"/>
+        </w:rPr>
+        <w:t>User</w:t>
+      </w:r>
+    </w:p>
+    <w:p>
+      <w:pPr>
+        <w:pStyle w:val="normal0"/>
+        <w:ind w:left="1440"/>
+      </w:pPr>
+      <w:r>
+        <w:t xml:space="preserve">A user can </w:t>
+      </w:r>
+      <w:r>
+        <w:t>view categories, view pages, search for categories/pages, and interact with graphs.</w:t>
+      </w:r>
+    </w:p>
+    <w:p>
+      <w:pPr>
+        <w:pStyle w:val="normal0"/>
+        <w:ind w:left="720"/>
+      </w:pPr>
+    </w:p>
+    <w:p>
+      <w:pPr>
+        <w:pStyle w:val="normal0"/>
+        <w:ind w:left="720"/>
+      </w:pPr>
+      <w:r>
+        <w:t>2.3.2 Use Cases</w:t>
+      </w:r>
+    </w:p>
+    <w:p>
+      <w:pPr>
+        <w:pStyle w:val="normal0"/>
+        <w:ind w:left="720"/>
+      </w:pPr>
+      <w:r>
+        <w:t>The following is a list of use cases that are available for actors.</w:t>
+      </w:r>
+    </w:p>
+    <w:p>
+      <w:pPr>
+        <w:pStyle w:val="normal0"/>
+        <w:numPr>
+          <w:ilvl w:val="0"/>
+          <w:numId w:val="2"/>
+        </w:numPr>
+        <w:rPr>
+          <w:b/>
+        </w:rPr>
+      </w:pPr>
+      <w:r>
+        <w:rPr>
+          <w:b/>
+        </w:rPr>
+        <w:t>Login</w:t>
+      </w:r>
+    </w:p>
+    <w:p>
+      <w:pPr>
+        <w:pStyle w:val="normal0"/>
+        <w:ind w:left="1440"/>
+      </w:pPr>
+      <w:r>
+        <w:t>In the User Management Portal, in order to authenticate his/her identity, an administrator</w:t>
+      </w:r>
+      <w:r>
+        <w:t xml:space="preserve"> or a moderator</w:t>
+      </w:r>
+      <w:r>
+        <w:t xml:space="preserve"> needs to </w:t>
+      </w:r>
+      <w:r>
+        <w:t>enter</w:t>
+      </w:r>
+      <w:r>
+        <w:t xml:space="preserve"> his/her username and password.</w:t>
+      </w:r>
+    </w:p>
+    <w:p>
+      <w:pPr>
+        <w:pStyle w:val="normal0"/>
+        <w:ind w:left="1440"/>
+      </w:pPr>
+    </w:p>
+    <w:p>
+      <w:pPr>
+        <w:pStyle w:val="normal0"/>
+        <w:numPr>
+          <w:ilvl w:val="0"/>
+          <w:numId w:val="2"/>
+        </w:numPr>
+        <w:rPr>
+          <w:b/>
+        </w:rPr>
+      </w:pPr>
+      <w:r>
+        <w:rPr>
+          <w:b/>
+        </w:rPr>
+        <w:t>Logout</w:t>
+      </w:r>
+    </w:p>
+    <w:p>
+      <w:pPr>
+        <w:pStyle w:val="normal0"/>
+        <w:ind w:left="1440"/>
+      </w:pPr>
+      <w:r>
+        <w:t xml:space="preserve">To terminate his/her process, an administrator </w:t>
+      </w:r>
+      <w:r>
+        <w:t xml:space="preserve">or a moderator </w:t>
+      </w:r>
+      <w:r>
+        <w:t>can click the Logout option.</w:t>
+      </w:r>
+    </w:p>
+    <w:p>
+      <w:pPr>
+        <w:pStyle w:val="normal0"/>
+      </w:pPr>
+    </w:p>
+    <w:p>
+      <w:pPr>
+        <w:pStyle w:val="normal0"/>
+        <w:numPr>
+          <w:ilvl w:val="0"/>
+          <w:numId w:val="2"/>
+        </w:numPr>
+        <w:rPr>
+          <w:b/>
+        </w:rPr>
+      </w:pPr>
+      <w:r>
+        <w:rPr>
+          <w:b/>
+        </w:rPr>
+        <w:t>Reset Password</w:t>
+      </w:r>
+    </w:p>
+    <w:p>
+      <w:pPr>
+        <w:pStyle w:val="normal0"/>
+        <w:ind w:left="1440"/>
+      </w:pPr>
+      <w:r>
+        <w:t xml:space="preserve">By inputting the email </w:t>
+      </w:r>
+      <w:r>
+        <w:t xml:space="preserve">address </w:t>
+      </w:r>
+      <w:r>
+        <w:t xml:space="preserve">that is used to register the account, an email is sent with a link </w:t>
+      </w:r>
+      <w:r>
+        <w:t>to the Reset Password Page where an administrator or a moderator can reset his/her password.</w:t>
+      </w:r>
+    </w:p>
+    <w:p>
+      <w:pPr>
+        <w:pStyle w:val="normal0"/>
+      </w:pPr>
+    </w:p>
+    <w:p>
+      <w:pPr>
+        <w:pStyle w:val="normal0"/>
+        <w:numPr>
+          <w:ilvl w:val="0"/>
+          <w:numId w:val="2"/>
+        </w:numPr>
+        <w:rPr>
+          <w:b/>
+        </w:rPr>
+      </w:pPr>
+      <w:r>
+        <w:rPr>
+          <w:b/>
+        </w:rPr>
+        <w:t xml:space="preserve">Create an Account for a </w:t>
+      </w:r>
+      <w:r>
+        <w:rPr>
+          <w:b/>
+        </w:rPr>
+        <w:t>Moderator</w:t>
+      </w:r>
+    </w:p>
+    <w:p>
+      <w:pPr>
+        <w:pStyle w:val="normal0"/>
+        <w:ind w:left="1440"/>
+      </w:pPr>
+      <w:r>
+        <w:t xml:space="preserve">By inputting user name, email address, </w:t>
+      </w:r>
+      <w:r>
+        <w:t>and permissions</w:t>
+      </w:r>
+      <w:r>
+        <w:t xml:space="preserve">, an administrator can create an </w:t>
+      </w:r>
+      <w:r>
+        <w:t xml:space="preserve">unverified </w:t>
+      </w:r>
+      <w:r>
+        <w:t xml:space="preserve">account for a </w:t>
+      </w:r>
+      <w:r>
+        <w:t>moderator</w:t>
+      </w:r>
+      <w:r>
+        <w:t xml:space="preserve">. Then, an email is sent to the given email </w:t>
+      </w:r>
+      <w:r>
+        <w:t xml:space="preserve">address </w:t>
+      </w:r>
+      <w:r>
+        <w:t xml:space="preserve">with a link to the Account Registration page, which allows the </w:t>
+      </w:r>
+      <w:r>
+        <w:t>moderator</w:t>
+      </w:r>
+      <w:r>
+        <w:t xml:space="preserve"> to verify </w:t>
+      </w:r>
+      <w:r>
+        <w:t>his/her</w:t>
+      </w:r>
+      <w:r>
+        <w:t xml:space="preserve"> account and set </w:t>
+      </w:r>
+      <w:r>
+        <w:t xml:space="preserve">the </w:t>
+      </w:r>
+      <w:r>
+        <w:t>password.</w:t>
+      </w:r>
+    </w:p>
+    <w:p>
+      <w:pPr>
+        <w:pStyle w:val="normal0"/>
+      </w:pPr>
+    </w:p>
+    <w:p>
+      <w:pPr>
+        <w:pStyle w:val="normal0"/>
+        <w:numPr>
+          <w:ilvl w:val="0"/>
+          <w:numId w:val="2"/>
+        </w:numPr>
+        <w:rPr>
+          <w:b/>
+        </w:rPr>
+      </w:pPr>
+      <w:r>
+        <w:rPr>
+          <w:b/>
+        </w:rPr>
+        <w:t xml:space="preserve">Update </w:t>
+      </w:r>
+      <w:r>
+        <w:rPr>
+          <w:b/>
+        </w:rPr>
+        <w:t>Moderator</w:t>
+      </w:r>
+      <w:r>
+        <w:rPr>
+          <w:b/>
+        </w:rPr>
+        <w:t>’s Account Status</w:t>
+      </w:r>
+    </w:p>
+    <w:p>
+      <w:pPr>
+        <w:pStyle w:val="normal0"/>
+        <w:ind w:left="1440"/>
+      </w:pPr>
+      <w:r>
+        <w:t xml:space="preserve">By entering a username, an administrator can update the account status of a particular </w:t>
+      </w:r>
+      <w:r>
+        <w:t>moderator</w:t>
+      </w:r>
+      <w:r>
+        <w:t xml:space="preserve">. There are three types of account status: unverified, verified </w:t>
+      </w:r>
+      <w:r>
+        <w:lastRenderedPageBreak/>
+        <w:t xml:space="preserve">or disabled. An unverified account requires a </w:t>
+      </w:r>
+      <w:r>
+        <w:t>moderator</w:t>
+      </w:r>
+      <w:r>
+        <w:t xml:space="preserve"> to set his/her password in order to login to UPOD. </w:t>
+      </w:r>
+      <w:r>
+        <w:t xml:space="preserve">Once the moderator finishes the registration process, his/her account status will change to verified. </w:t>
+      </w:r>
+      <w:r>
+        <w:t xml:space="preserve">A verified account allows a </w:t>
+      </w:r>
+      <w:r>
+        <w:t>moderator</w:t>
+      </w:r>
+      <w:r>
+        <w:t xml:space="preserve"> to login to UPOD. A disable</w:t>
+      </w:r>
+      <w:r>
+        <w:t>d</w:t>
+      </w:r>
+      <w:r>
+        <w:t xml:space="preserve"> account prevents a </w:t>
+      </w:r>
+      <w:r>
+        <w:t>moderator</w:t>
+      </w:r>
+      <w:r>
+        <w:t xml:space="preserve"> to login to UPOD.</w:t>
+      </w:r>
+    </w:p>
+    <w:p>
+      <w:pPr>
+        <w:pStyle w:val="normal0"/>
+      </w:pPr>
+    </w:p>
+    <w:p>
+      <w:pPr>
+        <w:pStyle w:val="normal0"/>
+        <w:numPr>
+          <w:ilvl w:val="0"/>
+          <w:numId w:val="2"/>
+        </w:numPr>
+        <w:rPr>
+          <w:b/>
+        </w:rPr>
+      </w:pPr>
+      <w:r>
+        <w:rPr>
+          <w:b/>
+        </w:rPr>
+        <w:t xml:space="preserve">Alter </w:t>
+      </w:r>
+      <w:r>
+        <w:rPr>
+          <w:b/>
+        </w:rPr>
+        <w:t>a Moderator</w:t>
+      </w:r>
+      <w:r>
+        <w:rPr>
+          <w:b/>
+        </w:rPr>
+        <w:t>’s Permission</w:t>
+      </w:r>
+      <w:r>
+        <w:rPr>
+          <w:b/>
+        </w:rPr>
+        <w:t>s</w:t>
+      </w:r>
+    </w:p>
+    <w:p>
+      <w:pPr>
+        <w:pStyle w:val="normal0"/>
+        <w:ind w:left="1440"/>
+        <w:rPr>
+          <w:rFonts w:ascii="宋体" w:hAnsi="宋体" w:cs="宋体"/>
+          <w:lang w:eastAsia="zh-CN"/>
+        </w:rPr>
+      </w:pPr>
+      <w:r>
+        <w:rPr>
+          <w:rFonts w:ascii="宋体" w:hAnsi="宋体" w:cs="宋体"/>
+          <w:lang w:eastAsia="zh-CN"/>
+        </w:rPr>
+        <w:t>By entering a user</w:t>
+      </w:r>
+      <w:r>
+        <w:rPr>
+          <w:rFonts w:ascii="宋体" w:hAnsi="宋体" w:cs="宋体"/>
+          <w:lang w:eastAsia="zh-CN"/>
+        </w:rPr>
+        <w:t>name, an administrator can alter the permission</w:t>
+      </w:r>
+      <w:r>
+        <w:rPr>
+          <w:rFonts w:ascii="宋体" w:hAnsi="宋体" w:cs="宋体"/>
+          <w:lang w:eastAsia="zh-CN"/>
+        </w:rPr>
+        <w:t>s</w:t>
+      </w:r>
+      <w:r>
+        <w:rPr>
+          <w:rFonts w:ascii="宋体" w:hAnsi="宋体" w:cs="宋体"/>
+          <w:lang w:eastAsia="zh-CN"/>
+        </w:rPr>
+        <w:t xml:space="preserve"> of a particular </w:t>
+      </w:r>
+      <w:r>
+        <w:rPr>
+          <w:rFonts w:ascii="宋体" w:hAnsi="宋体" w:cs="宋体"/>
+          <w:lang w:eastAsia="zh-CN"/>
+        </w:rPr>
+        <w:t>moderator</w:t>
+      </w:r>
+      <w:r>
+        <w:rPr>
+          <w:rFonts w:ascii="宋体" w:hAnsi="宋体" w:cs="宋体"/>
+          <w:lang w:eastAsia="zh-CN"/>
+        </w:rPr>
+        <w:t>.</w:t>
+      </w:r>
+      <w:r>
+        <w:rPr>
+          <w:rFonts w:ascii="宋体" w:hAnsi="宋体" w:cs="宋体" w:hint="eastAsia"/>
+          <w:lang w:eastAsia="zh-CN"/>
+        </w:rPr>
+        <w:t xml:space="preserve"> </w:t>
+      </w:r>
+      <w:r>
+        <w:rPr>
+          <w:rFonts w:ascii="宋体" w:hAnsi="宋体" w:cs="宋体"/>
+          <w:lang w:eastAsia="zh-CN"/>
+        </w:rPr>
+        <w:t>With a given permission, a moderator can add, delete, or modify the corresponding categories and pages. Note that an administrator has the right to add, delete, or modify all the categories and pages in UPOD.</w:t>
+      </w:r>
+    </w:p>
+    <w:p>
+      <w:pPr>
+        <w:pStyle w:val="normal0"/>
+      </w:pPr>
+    </w:p>
+    <w:p>
+      <w:pPr>
+        <w:pStyle w:val="normal0"/>
+        <w:numPr>
+          <w:ilvl w:val="0"/>
+          <w:numId w:val="2"/>
+        </w:numPr>
+        <w:rPr>
+          <w:b/>
+        </w:rPr>
+      </w:pPr>
+      <w:r>
+        <w:rPr>
+          <w:b/>
+        </w:rPr>
+        <w:t>List Administrators</w:t>
+      </w:r>
+    </w:p>
+    <w:p>
+      <w:pPr>
+        <w:pStyle w:val="normal0"/>
+        <w:ind w:left="1440"/>
+      </w:pPr>
+      <w:r>
+        <w:t xml:space="preserve">An administrator has the option to list all the </w:t>
+      </w:r>
+      <w:r>
+        <w:t>administrators</w:t>
+      </w:r>
+      <w:r>
+        <w:t>. The displayed table contains usernames, email addresses, and corresponding account status as well as permissions.</w:t>
+      </w:r>
+    </w:p>
+    <w:p>
+      <w:pPr>
+        <w:pStyle w:val="normal0"/>
+      </w:pPr>
+    </w:p>
+    <w:p>
+      <w:pPr>
+        <w:pStyle w:val="normal0"/>
+        <w:numPr>
+          <w:ilvl w:val="0"/>
+          <w:numId w:val="2"/>
+        </w:numPr>
+        <w:rPr>
+          <w:b/>
+        </w:rPr>
+      </w:pPr>
+      <w:r>
+        <w:rPr>
+          <w:b/>
+        </w:rPr>
+        <w:t>List Moderators</w:t>
+      </w:r>
+    </w:p>
+    <w:p>
+      <w:pPr>
+        <w:pStyle w:val="normal0"/>
+        <w:ind w:left="1440"/>
+      </w:pPr>
+      <w:r>
+        <w:t xml:space="preserve">An administrator has the option to list all the </w:t>
+      </w:r>
+      <w:r>
+        <w:t>moderators</w:t>
+      </w:r>
+      <w:r>
+        <w:t>. The displayed table contains usernames, email addresses, and corresponding account status as well as permissions.</w:t>
+      </w:r>
+    </w:p>
+    <w:p>
+      <w:pPr>
+        <w:pStyle w:val="normal0"/>
+      </w:pPr>
+    </w:p>
+    <w:p>
+      <w:pPr>
+        <w:pStyle w:val="normal0"/>
+        <w:numPr>
+          <w:ilvl w:val="0"/>
+          <w:numId w:val="2"/>
+        </w:numPr>
+        <w:rPr>
+          <w:b/>
+        </w:rPr>
+      </w:pPr>
+      <w:r>
+        <w:rPr>
+          <w:b/>
+        </w:rPr>
+        <w:t>Add/Delete</w:t>
+      </w:r>
+      <w:r>
+        <w:rPr>
+          <w:b/>
+        </w:rPr>
+        <w:t>/Modify</w:t>
+      </w:r>
+      <w:r>
+        <w:rPr>
+          <w:b/>
+        </w:rPr>
+        <w:t xml:space="preserve"> </w:t>
+      </w:r>
+      <w:r>
+        <w:rPr>
+          <w:b/>
+        </w:rPr>
+        <w:t>Categories</w:t>
+      </w:r>
+    </w:p>
+    <w:p>
+      <w:pPr>
+        <w:pStyle w:val="normal0"/>
+        <w:ind w:left="1440"/>
+      </w:pPr>
+      <w:r>
+        <w:t xml:space="preserve">An administrator </w:t>
+      </w:r>
+      <w:r>
+        <w:t>or a moderator can</w:t>
+      </w:r>
+      <w:r>
+        <w:t xml:space="preserve"> </w:t>
+      </w:r>
+      <w:r>
+        <w:t xml:space="preserve">add, delete, or </w:t>
+      </w:r>
+      <w:r>
+        <w:t xml:space="preserve">modify </w:t>
+      </w:r>
+      <w:r>
+        <w:t>categories</w:t>
+      </w:r>
+      <w:r>
+        <w:t xml:space="preserve"> in UPOD.</w:t>
+      </w:r>
+    </w:p>
+    <w:p>
+      <w:pPr>
+        <w:pStyle w:val="normal0"/>
+      </w:pPr>
+    </w:p>
+    <w:p>
+      <w:pPr>
+        <w:pStyle w:val="normal0"/>
+        <w:numPr>
+          <w:ilvl w:val="0"/>
+          <w:numId w:val="2"/>
+        </w:numPr>
+        <w:rPr>
+          <w:b/>
+        </w:rPr>
+      </w:pPr>
+      <w:r>
+        <w:rPr>
+          <w:b/>
+        </w:rPr>
+        <w:t>Add/Delete</w:t>
+      </w:r>
+      <w:r>
+        <w:rPr>
+          <w:b/>
+        </w:rPr>
+        <w:t>/Modify</w:t>
+      </w:r>
+      <w:r>
+        <w:rPr>
+          <w:b/>
+        </w:rPr>
+        <w:t xml:space="preserve"> Pages</w:t>
+      </w:r>
+    </w:p>
+    <w:p>
+      <w:pPr>
+        <w:pStyle w:val="normal0"/>
+        <w:ind w:left="1440"/>
+      </w:pPr>
+      <w:r>
+        <w:t xml:space="preserve">An administrator </w:t>
+      </w:r>
+      <w:r>
+        <w:t xml:space="preserve">or a moderator </w:t>
+      </w:r>
+      <w:r>
+        <w:t>can modify the content displayed on webpages, and add/delete pages in UPOD.</w:t>
+      </w:r>
+    </w:p>
+    <w:p>
+      <w:pPr>
+        <w:pStyle w:val="normal0"/>
+      </w:pPr>
+    </w:p>
+    <w:p>
+      <w:pPr>
+        <w:pStyle w:val="normal0"/>
+        <w:numPr>
+          <w:ilvl w:val="0"/>
+          <w:numId w:val="2"/>
+        </w:numPr>
+        <w:rPr>
+          <w:b/>
+        </w:rPr>
+      </w:pPr>
+      <w:r>
+        <w:rPr>
+          <w:b/>
+        </w:rPr>
+        <w:t xml:space="preserve">View </w:t>
+      </w:r>
+      <w:r>
+        <w:rPr>
+          <w:b/>
+        </w:rPr>
+        <w:t>Categories</w:t>
+      </w:r>
+    </w:p>
+    <w:p>
+      <w:pPr>
+        <w:pStyle w:val="normal0"/>
+        <w:ind w:left="1440"/>
+      </w:pPr>
+      <w:r>
+        <w:t xml:space="preserve">A user can view </w:t>
+      </w:r>
+      <w:r>
+        <w:t>categories</w:t>
+      </w:r>
+      <w:r>
+        <w:t xml:space="preserve"> that are available in UPOD.</w:t>
+      </w:r>
+    </w:p>
+    <w:p>
+      <w:pPr>
+        <w:pStyle w:val="normal0"/>
+      </w:pPr>
+    </w:p>
+    <w:p>
+      <w:pPr>
+        <w:pStyle w:val="normal0"/>
+        <w:numPr>
+          <w:ilvl w:val="0"/>
+          <w:numId w:val="2"/>
+        </w:numPr>
+        <w:rPr>
+          <w:b/>
+        </w:rPr>
+      </w:pPr>
+      <w:r>
+        <w:rPr>
+          <w:b/>
+        </w:rPr>
+        <w:t>View Pages</w:t>
+      </w:r>
+    </w:p>
+    <w:p>
+      <w:pPr>
+        <w:pStyle w:val="normal0"/>
+        <w:ind w:left="1440"/>
+      </w:pPr>
+      <w:r>
+        <w:t>A user can view pages that are available in UPOD.</w:t>
+      </w:r>
+    </w:p>
+    <w:p>
+      <w:pPr>
+        <w:pStyle w:val="normal0"/>
+      </w:pPr>
+    </w:p>
+    <w:p>
+      <w:pPr>
+        <w:pStyle w:val="normal0"/>
+        <w:numPr>
+          <w:ilvl w:val="0"/>
+          <w:numId w:val="2"/>
+        </w:numPr>
+        <w:rPr>
+          <w:b/>
+        </w:rPr>
+      </w:pPr>
+      <w:r>
+        <w:rPr>
+          <w:b/>
+        </w:rPr>
+        <w:t>Search</w:t>
+      </w:r>
+      <w:r>
+        <w:rPr>
+          <w:b/>
+        </w:rPr>
+        <w:t xml:space="preserve"> for Categories/Pages</w:t>
+      </w:r>
+    </w:p>
+    <w:p>
+      <w:pPr>
+        <w:pStyle w:val="normal0"/>
+        <w:ind w:left="1440"/>
+      </w:pPr>
+      <w:r>
+        <w:t xml:space="preserve">By inputting keywords in the search bar, a user can view the related </w:t>
+      </w:r>
+      <w:r>
+        <w:t>categories/pages</w:t>
+      </w:r>
+      <w:r>
+        <w:t xml:space="preserve"> in the search results page.</w:t>
+      </w:r>
+    </w:p>
+    <w:p>
+      <w:pPr>
+        <w:pStyle w:val="normal0"/>
       </w:pPr>
       <w:bookmarkStart w:id="9" w:name="h.lnxbz9" w:colFirst="0" w:colLast="0"/>
       <w:bookmarkEnd w:id="9"/>
-      <w:r>
-        <w:t>Operating Environment</w:t>
-      </w:r>
-    </w:p>
-    <w:p>
-      <w:pPr>
-        <w:pStyle w:val="Heading2"/>
+    </w:p>
+    <w:p>
+      <w:pPr>
+        <w:pStyle w:val="normal0"/>
         <w:numPr>
-          <w:ilvl w:val="1"/>
-          <w:numId w:val="1"/>
+          <w:ilvl w:val="0"/>
+          <w:numId w:val="2"/>
         </w:numPr>
-      </w:pPr>
-      <w:bookmarkStart w:id="10" w:name="h.35nkun2" w:colFirst="0" w:colLast="0"/>
-      <w:bookmarkEnd w:id="10"/>
-      <w:r>
-        <w:t>Design and Implementation Constraints</w:t>
-      </w:r>
-    </w:p>
-    <w:p>
-      <w:pPr>
-        <w:pStyle w:val="Heading2"/>
-        <w:numPr>
-          <w:ilvl w:val="1"/>
-          <w:numId w:val="1"/>
-        </w:numPr>
-      </w:pPr>
-      <w:bookmarkStart w:id="11" w:name="h.1ksv4uv" w:colFirst="0" w:colLast="0"/>
-      <w:bookmarkEnd w:id="11"/>
-      <w:r>
-        <w:t>User Documentation</w:t>
-      </w:r>
-    </w:p>
-    <w:p>
-      <w:pPr>
-        <w:pStyle w:val="Heading2"/>
-        <w:numPr>
-          <w:ilvl w:val="1"/>
-          <w:numId w:val="1"/>
-        </w:numPr>
-      </w:pPr>
-      <w:bookmarkStart w:id="12" w:name="h.44sinio" w:colFirst="0" w:colLast="0"/>
-      <w:bookmarkEnd w:id="12"/>
-      <w:r>
-        <w:t>Assumptions and Dependencies</w:t>
-      </w:r>
-    </w:p>
-    <w:p>
+        <w:rPr>
+          <w:b/>
+        </w:rPr>
+      </w:pPr>
+      <w:r>
+        <w:rPr>
+          <w:b/>
+        </w:rPr>
+        <w:t>Interact with Graphs</w:t>
+      </w:r>
+    </w:p>
+    <w:p>
+      <w:pPr>
+        <w:pStyle w:val="normal0"/>
+        <w:ind w:left="1440"/>
+      </w:pPr>
+      <w:r>
+        <w:t>A user can interact with graphs that are in SVG format.</w:t>
+      </w:r>
       <w:r>
         <w:br w:type="page"/>
       </w:r>
@@ -1644,8 +2588,8 @@
         </w:numPr>
         <w:spacing w:before="0"/>
       </w:pPr>
-      <w:bookmarkStart w:id="13" w:name="h.2jxsxqh" w:colFirst="0" w:colLast="0"/>
-      <w:bookmarkEnd w:id="13"/>
+      <w:bookmarkStart w:id="10" w:name="h.2jxsxqh" w:colFirst="0" w:colLast="0"/>
+      <w:bookmarkEnd w:id="10"/>
       <w:r>
         <w:t>External Interface Requirements</w:t>
       </w:r>
@@ -1658,8 +2602,8 @@
           <w:numId w:val="1"/>
         </w:numPr>
       </w:pPr>
-      <w:bookmarkStart w:id="14" w:name="h.z337ya" w:colFirst="0" w:colLast="0"/>
-      <w:bookmarkEnd w:id="14"/>
+      <w:bookmarkStart w:id="11" w:name="h.z337ya" w:colFirst="0" w:colLast="0"/>
+      <w:bookmarkEnd w:id="11"/>
       <w:r>
         <w:t>User Interfaces</w:t>
       </w:r>
@@ -1672,8 +2616,8 @@
           <w:numId w:val="1"/>
         </w:numPr>
       </w:pPr>
-      <w:bookmarkStart w:id="15" w:name="h.3j2qqm3" w:colFirst="0" w:colLast="0"/>
-      <w:bookmarkEnd w:id="15"/>
+      <w:bookmarkStart w:id="12" w:name="h.3j2qqm3" w:colFirst="0" w:colLast="0"/>
+      <w:bookmarkEnd w:id="12"/>
       <w:r>
         <w:t>Hardware Interfaces</w:t>
       </w:r>
@@ -1686,8 +2630,8 @@
           <w:numId w:val="1"/>
         </w:numPr>
       </w:pPr>
-      <w:bookmarkStart w:id="16" w:name="h.1y810tw" w:colFirst="0" w:colLast="0"/>
-      <w:bookmarkEnd w:id="16"/>
+      <w:bookmarkStart w:id="13" w:name="h.1y810tw" w:colFirst="0" w:colLast="0"/>
+      <w:bookmarkEnd w:id="13"/>
       <w:r>
         <w:t>Software Interfaces</w:t>
       </w:r>
@@ -1700,8 +2644,8 @@
           <w:numId w:val="1"/>
         </w:numPr>
       </w:pPr>
-      <w:bookmarkStart w:id="17" w:name="h.4i7ojhp" w:colFirst="0" w:colLast="0"/>
-      <w:bookmarkEnd w:id="17"/>
+      <w:bookmarkStart w:id="14" w:name="h.4i7ojhp" w:colFirst="0" w:colLast="0"/>
+      <w:bookmarkEnd w:id="14"/>
       <w:r>
         <w:t>Communications Interfaces</w:t>
       </w:r>
@@ -1721,8 +2665,8 @@
         </w:numPr>
         <w:spacing w:before="0"/>
       </w:pPr>
-      <w:bookmarkStart w:id="18" w:name="h.2xcytpi" w:colFirst="0" w:colLast="0"/>
-      <w:bookmarkEnd w:id="18"/>
+      <w:bookmarkStart w:id="15" w:name="h.2xcytpi" w:colFirst="0" w:colLast="0"/>
+      <w:bookmarkEnd w:id="15"/>
       <w:r>
         <w:t>System Features</w:t>
       </w:r>
@@ -1735,8 +2679,8 @@
           <w:numId w:val="1"/>
         </w:numPr>
       </w:pPr>
-      <w:bookmarkStart w:id="19" w:name="h.1ci93xb" w:colFirst="0" w:colLast="0"/>
-      <w:bookmarkEnd w:id="19"/>
+      <w:bookmarkStart w:id="16" w:name="h.1ci93xb" w:colFirst="0" w:colLast="0"/>
+      <w:bookmarkEnd w:id="16"/>
       <w:r>
         <w:t>Database-Driven Web Pages</w:t>
       </w:r>
@@ -1765,48 +2709,7 @@
           <w:szCs w:val="22"/>
         </w:rPr>
         <w:tab/>
-      </w:r>
-      <w:r>
-        <w:rPr>
-          <w:rFonts w:ascii="Arial" w:eastAsia="Arial" w:hAnsi="Arial" w:cs="Arial"/>
-          <w:sz w:val="22"/>
-          <w:szCs w:val="22"/>
-        </w:rPr>
-        <w:t xml:space="preserve">Database-driven web </w:t>
-      </w:r>
-      <w:proofErr w:type="gramStart"/>
-      <w:r>
-        <w:rPr>
-          <w:rFonts w:ascii="Arial" w:eastAsia="Arial" w:hAnsi="Arial" w:cs="Arial"/>
-          <w:sz w:val="22"/>
-          <w:szCs w:val="22"/>
-        </w:rPr>
-        <w:t>pages</w:t>
-      </w:r>
-      <w:proofErr w:type="gramEnd"/>
-      <w:r>
-        <w:rPr>
-          <w:rFonts w:ascii="Arial" w:eastAsia="Arial" w:hAnsi="Arial" w:cs="Arial"/>
-          <w:sz w:val="22"/>
-          <w:szCs w:val="22"/>
-        </w:rPr>
-        <w:t xml:space="preserve"> extract information from a database, and inserts that information into the corresponding web page. A database is used to store and organize data. In the database of this website, the types of data stored include administration inf</w:t>
-      </w:r>
-      <w:r>
-        <w:rPr>
-          <w:rFonts w:ascii="Arial" w:eastAsia="Arial" w:hAnsi="Arial" w:cs="Arial"/>
-          <w:sz w:val="22"/>
-          <w:szCs w:val="22"/>
-        </w:rPr>
-        <w:t>ormation table, formula variables, learning modules, and articles. By using database, articles from two different tables can be related, information of an article is always stored only once, as well as potential issues of scalability and reliability can be</w:t>
-      </w:r>
-      <w:r>
-        <w:rPr>
-          <w:rFonts w:ascii="Arial" w:eastAsia="Arial" w:hAnsi="Arial" w:cs="Arial"/>
-          <w:sz w:val="22"/>
-          <w:szCs w:val="22"/>
-        </w:rPr>
-        <w:t xml:space="preserve"> minimized. Having a well-designed database schema could improve the implementation of a search engine.</w:t>
+        <w:t>Database-driven web pages extract information from a database, and inserts that information into the corresponding web page. A database is used to store and organize data. In the database of this website, the types of data stored include administration information table, formula variables, learning modules, and articles. By using database, articles from two different tables can be related, information of an article is always stored only once, as well as potential issues of scalability and reliability can be minimized. Having a well-designed database schema could improve the implementation of a search engine.</w:t>
       </w:r>
     </w:p>
     <w:p>
@@ -1819,8 +2722,6 @@
       </w:r>
       <w:r>
         <w:tab/>
-      </w:r>
-      <w:r>
         <w:t>Stimulus/Response Sequences</w:t>
       </w:r>
     </w:p>
@@ -1836,8 +2737,6 @@
       </w:r>
       <w:r>
         <w:tab/>
-      </w:r>
-      <w:r>
         <w:t>Functional Requirements</w:t>
       </w:r>
     </w:p>
@@ -1846,10 +2745,7 @@
         <w:ind w:left="2348" w:hanging="994"/>
       </w:pPr>
       <w:r>
-        <w:t xml:space="preserve">  4.1.3.1: Each article at least has</w:t>
-      </w:r>
-      <w:r>
-        <w:t xml:space="preserve"> one table entry in the article table.</w:t>
+        <w:t xml:space="preserve">  4.1.3.1: Each article at least has one table entry in the article table.</w:t>
       </w:r>
     </w:p>
     <w:p>
@@ -1857,16 +2753,7 @@
         <w:ind w:left="2348" w:hanging="994"/>
       </w:pPr>
       <w:r>
-        <w:t xml:space="preserve">  4.1.3.2</w:t>
-      </w:r>
-      <w:r>
-        <w:t>:</w:t>
-      </w:r>
-      <w:r>
-        <w:t xml:space="preserve"> </w:t>
-      </w:r>
-      <w:r>
-        <w:t>Learning modules are stored as SVG format.</w:t>
+        <w:t xml:space="preserve">  4.1.3.2: Learning modules are stored as SVG format.</w:t>
       </w:r>
     </w:p>
     <w:p>
@@ -1882,10 +2769,7 @@
         <w:ind w:left="2348" w:hanging="994"/>
       </w:pPr>
       <w:r>
-        <w:t xml:space="preserve">  4.1.3.4: There is a strict data hierarchy</w:t>
-      </w:r>
-      <w:r>
-        <w:t xml:space="preserve"> for each data element.</w:t>
+        <w:t xml:space="preserve">  4.1.3.4: There is a strict data hierarchy for each data element.</w:t>
       </w:r>
     </w:p>
     <w:p>
@@ -1908,13 +2792,10 @@
         </w:numPr>
         <w:contextualSpacing/>
       </w:pPr>
-      <w:bookmarkStart w:id="20" w:name="h.adw5kc66g9pz" w:colFirst="0" w:colLast="0"/>
-      <w:bookmarkEnd w:id="20"/>
-      <w:r>
-        <w:t>Se</w:t>
-      </w:r>
-      <w:r>
-        <w:t>rver-Side Scripting</w:t>
+      <w:bookmarkStart w:id="17" w:name="h.adw5kc66g9pz" w:colFirst="0" w:colLast="0"/>
+      <w:bookmarkEnd w:id="17"/>
+      <w:r>
+        <w:t>Server-Side Scripting</w:t>
       </w:r>
     </w:p>
     <w:p>
@@ -1950,56 +2831,46 @@
           <w:sz w:val="22"/>
           <w:szCs w:val="22"/>
         </w:rPr>
-        <w:t>Having scripts stored on a server can generate customized responses by selecting corresponding information from a database that resides on the server. Depending on a client’ request, the script can provide a customized</w:t>
-      </w:r>
-      <w:r>
+        <w:t>Having scripts stored on a server can generate customized responses by selecting corresponding information from a database that resides on the server. Depending on a client’ request, the script can provide a customized interface for the client. The goal of server-side scripting is to provide additional functionalities to clients, which improve the overall user experience.</w:t>
+      </w:r>
+    </w:p>
+    <w:p>
+      <w:pPr>
+        <w:ind w:left="1350" w:hanging="716"/>
         <w:rPr>
           <w:rFonts w:ascii="Arial" w:eastAsia="Arial" w:hAnsi="Arial" w:cs="Arial"/>
           <w:sz w:val="22"/>
           <w:szCs w:val="22"/>
         </w:rPr>
-        <w:t xml:space="preserve"> interface for the client. The goal of server-side scripting is to provide additional functionalities to clients, which improve the overall user experience.</w:t>
-      </w:r>
+      </w:pPr>
     </w:p>
     <w:p>
       <w:pPr>
         <w:ind w:left="1350" w:hanging="716"/>
+      </w:pPr>
+      <w:r>
+        <w:t>4.2.2</w:t>
+      </w:r>
+      <w:r>
+        <w:tab/>
+      </w:r>
+      <w:r>
+        <w:tab/>
+        <w:t>Stimulus/Response Sequences</w:t>
+      </w:r>
+    </w:p>
+    <w:p>
+      <w:pPr>
+        <w:ind w:left="1350" w:hanging="716"/>
         <w:rPr>
           <w:rFonts w:ascii="Arial" w:eastAsia="Arial" w:hAnsi="Arial" w:cs="Arial"/>
           <w:sz w:val="22"/>
           <w:szCs w:val="22"/>
         </w:rPr>
       </w:pPr>
-    </w:p>
-    <w:p>
-      <w:pPr>
-        <w:ind w:left="1350" w:hanging="716"/>
-      </w:pPr>
-      <w:r>
-        <w:t>4.2.2</w:t>
-      </w:r>
-      <w:r>
-        <w:tab/>
-      </w:r>
-      <w:r>
-        <w:tab/>
-        <w:t>Stimulus/Response Sequences</w:t>
-      </w:r>
-    </w:p>
-    <w:p>
-      <w:pPr>
-        <w:ind w:left="1350" w:hanging="716"/>
-        <w:rPr>
-          <w:rFonts w:ascii="Arial" w:eastAsia="Arial" w:hAnsi="Arial" w:cs="Arial"/>
-          <w:sz w:val="22"/>
-          <w:szCs w:val="22"/>
-        </w:rPr>
-      </w:pPr>
-      <w:r>
-        <w:tab/>
-      </w:r>
-      <w:bookmarkStart w:id="21" w:name="_GoBack"/>
-      <w:bookmarkEnd w:id="21"/>
+      <w:r>
+        <w:tab/>
+      </w:r>
     </w:p>
     <w:p>
       <w:pPr>
@@ -2026,10 +2897,7 @@
       </w:r>
       <w:r>
         <w:tab/>
-        <w:t>4.2.3.1: Modify content display</w:t>
-      </w:r>
-      <w:r>
-        <w:t>ed on webpages.</w:t>
+        <w:t>4.2.3.1: Modify content displayed on webpages.</w:t>
       </w:r>
     </w:p>
     <w:p>
@@ -2072,13 +2940,7 @@
         </w:rPr>
       </w:pPr>
       <w:r>
-        <w:t xml:space="preserve">  4.2.3.4: Given a specific</w:t>
-      </w:r>
-      <w:r>
-        <w:t xml:space="preserve"> physics topic, practice problems are randomly generated, and a step-by-step solution </w:t>
-      </w:r>
-      <w:r>
-        <w:t>is provided.</w:t>
+        <w:t xml:space="preserve">  4.2.3.4: Given a specific physics topic, practice problems are randomly generated, and a step-by-step solution is provided.</w:t>
       </w:r>
     </w:p>
     <w:p>
@@ -2102,63 +2964,6 @@
           <w:szCs w:val="22"/>
         </w:rPr>
       </w:pPr>
-    </w:p>
-    <w:p>
-      <w:pPr>
-        <w:rPr>
-          <w:rFonts w:ascii="Arial" w:eastAsia="Arial" w:hAnsi="Arial" w:cs="Arial"/>
-          <w:sz w:val="22"/>
-          <w:szCs w:val="22"/>
-        </w:rPr>
-      </w:pPr>
-    </w:p>
-    <w:p>
-      <w:pPr>
-        <w:rPr>
-          <w:rFonts w:ascii="Arial" w:eastAsia="Arial" w:hAnsi="Arial" w:cs="Arial"/>
-          <w:sz w:val="22"/>
-          <w:szCs w:val="22"/>
-        </w:rPr>
-      </w:pPr>
-    </w:p>
-    <w:p>
-      <w:pPr>
-        <w:rPr>
-          <w:rFonts w:ascii="Arial" w:eastAsia="Arial" w:hAnsi="Arial" w:cs="Arial"/>
-          <w:sz w:val="22"/>
-          <w:szCs w:val="22"/>
-        </w:rPr>
-      </w:pPr>
-    </w:p>
-    <w:p>
-      <w:pPr>
-        <w:rPr>
-          <w:rFonts w:ascii="Arial" w:eastAsia="Arial" w:hAnsi="Arial" w:cs="Arial"/>
-          <w:sz w:val="22"/>
-          <w:szCs w:val="22"/>
-        </w:rPr>
-      </w:pPr>
-    </w:p>
-    <w:p>
-      <w:pPr>
-        <w:rPr>
-          <w:rFonts w:ascii="Arial" w:eastAsia="Arial" w:hAnsi="Arial" w:cs="Arial"/>
-          <w:sz w:val="22"/>
-          <w:szCs w:val="22"/>
-        </w:rPr>
-      </w:pPr>
-    </w:p>
-    <w:p>
-      <w:pPr>
-        <w:rPr>
-          <w:rFonts w:ascii="Arial" w:eastAsia="Arial" w:hAnsi="Arial" w:cs="Arial"/>
-          <w:sz w:val="22"/>
-          <w:szCs w:val="22"/>
-        </w:rPr>
-      </w:pPr>
-      <w:r>
-        <w:tab/>
-      </w:r>
     </w:p>
     <w:p>
       <w:pPr>
@@ -2169,9 +2974,10 @@
         </w:numPr>
         <w:contextualSpacing/>
       </w:pPr>
-      <w:bookmarkStart w:id="22" w:name="h.uuqcrpyvlnrw" w:colFirst="0" w:colLast="0"/>
-      <w:bookmarkEnd w:id="22"/>
-      <w:r>
+      <w:bookmarkStart w:id="18" w:name="h.uuqcrpyvlnrw" w:colFirst="0" w:colLast="0"/>
+      <w:bookmarkEnd w:id="18"/>
+      <w:r>
+        <w:lastRenderedPageBreak/>
         <w:t>User Management Portal (UMP)</w:t>
       </w:r>
     </w:p>
@@ -2258,10 +3064,7 @@
         </w:rPr>
       </w:pPr>
       <w:r>
-        <w:t xml:space="preserve">  4.3.3.1: Administrator login checks whether the entered user name and pass</w:t>
-      </w:r>
-      <w:r>
-        <w:t>word are matched.</w:t>
+        <w:t xml:space="preserve">  4.3.3.1: Administrator login checks whether the entered username and password are matched.</w:t>
       </w:r>
     </w:p>
     <w:p>
@@ -2274,31 +3077,7 @@
         </w:rPr>
       </w:pPr>
       <w:r>
-        <w:t xml:space="preserve">  4.3.3.2: </w:t>
-      </w:r>
-      <w:proofErr w:type="spellStart"/>
-      <w:r>
-        <w:t>Adminstrator</w:t>
-      </w:r>
-      <w:proofErr w:type="spellEnd"/>
-      <w:r>
-        <w:t xml:space="preserve"> interface gives </w:t>
-      </w:r>
-      <w:proofErr w:type="spellStart"/>
-      <w:r>
-        <w:t>adminstrators</w:t>
-      </w:r>
-      <w:proofErr w:type="spellEnd"/>
-      <w:r>
-        <w:t xml:space="preserve"> the options to list all current users, create an </w:t>
-      </w:r>
-      <w:proofErr w:type="spellStart"/>
-      <w:r>
-        <w:t>acccount</w:t>
-      </w:r>
-      <w:proofErr w:type="spellEnd"/>
-      <w:r>
-        <w:t xml:space="preserve"> for a user, and alter user permission as well as account status.</w:t>
+        <w:t xml:space="preserve">  4.3.3.2: Usernames and passwords are stored in a database.</w:t>
       </w:r>
     </w:p>
     <w:p>
@@ -2311,23 +3090,7 @@
         </w:rPr>
       </w:pPr>
       <w:r>
-        <w:t xml:space="preserve">  4.3.3.3: User name and password are stored in a database.</w:t>
-      </w:r>
-    </w:p>
-    <w:p>
-      <w:pPr>
-        <w:ind w:left="2348" w:hanging="994"/>
-        <w:rPr>
-          <w:rFonts w:ascii="Arial" w:eastAsia="Arial" w:hAnsi="Arial" w:cs="Arial"/>
-          <w:sz w:val="22"/>
-          <w:szCs w:val="22"/>
-        </w:rPr>
-      </w:pPr>
-      <w:r>
-        <w:t xml:space="preserve"> </w:t>
-      </w:r>
-      <w:r>
-        <w:t xml:space="preserve"> 4.3.3.4: Once a user is registered, an email is sent from a mail server that authenticate the user’s identity.</w:t>
+        <w:t xml:space="preserve">  4.3.3.3: Once a user is registered, an email is sent from a mail server that authenticate the user’s identity.</w:t>
       </w:r>
     </w:p>
     <w:p>
@@ -2357,46 +3120,10 @@
         </w:rPr>
         <w:t xml:space="preserve">                      </w:t>
       </w:r>
-      <w:r>
-        <w:rPr>
-          <w:noProof/>
-        </w:rPr>
-        <w:drawing>
-          <wp:inline distT="114300" distB="114300" distL="114300" distR="114300" wp14:anchorId="11CD093E" wp14:editId="01E847F3">
-            <wp:extent cx="4567238" cy="2569071"/>
-            <wp:effectExtent l="0" t="0" r="0" b="0"/>
-            <wp:docPr id="1" name="image01.jpg"/>
-            <wp:cNvGraphicFramePr/>
-            <a:graphic xmlns:a="http://schemas.openxmlformats.org/drawingml/2006/main">
-              <a:graphicData uri="http://schemas.openxmlformats.org/drawingml/2006/picture">
-                <pic:pic xmlns:pic="http://schemas.openxmlformats.org/drawingml/2006/picture">
-                  <pic:nvPicPr>
-                    <pic:cNvPr id="0" name="image01.jpg"/>
-                    <pic:cNvPicPr preferRelativeResize="0"/>
-                  </pic:nvPicPr>
-                  <pic:blipFill>
-                    <a:blip r:embed="rId7"/>
-                    <a:srcRect/>
-                    <a:stretch>
-                      <a:fillRect/>
-                    </a:stretch>
-                  </pic:blipFill>
-                  <pic:spPr>
-                    <a:xfrm>
-                      <a:off x="0" y="0"/>
-                      <a:ext cx="4567238" cy="2569071"/>
-                    </a:xfrm>
-                    <a:prstGeom prst="rect">
-                      <a:avLst/>
-                    </a:prstGeom>
-                    <a:ln/>
-                  </pic:spPr>
-                </pic:pic>
-              </a:graphicData>
-            </a:graphic>
-          </wp:inline>
-        </w:drawing>
-      </w:r>
+    </w:p>
+    <w:p>
+      <w:bookmarkStart w:id="19" w:name="_GoBack"/>
+      <w:bookmarkEnd w:id="19"/>
     </w:p>
     <w:sectPr>
       <w:headerReference w:type="default" r:id="rId8"/>
@@ -2413,7 +3140,7 @@
 </file>
 
 <file path=word/endnotes.xml><?xml version="1.0" encoding="utf-8"?>
-<w:endnotes xmlns:wpc="http://schemas.microsoft.com/office/word/2010/wordprocessingCanvas" xmlns:mo="http://schemas.microsoft.com/office/mac/office/2008/main" xmlns:mc="http://schemas.openxmlformats.org/markup-compatibility/2006" xmlns:mv="urn:schemas-microsoft-com:mac:vml" xmlns:o="urn:schemas-microsoft-com:office:office" xmlns:r="http://schemas.openxmlformats.org/officeDocument/2006/relationships" xmlns:m="http://schemas.openxmlformats.org/officeDocument/2006/math" xmlns:v="urn:schemas-microsoft-com:vml" xmlns:wp14="http://schemas.microsoft.com/office/word/2010/wordprocessingDrawing" xmlns:wp="http://schemas.openxmlformats.org/drawingml/2006/wordprocessingDrawing" xmlns:w10="urn:schemas-microsoft-com:office:word" xmlns:w="http://schemas.openxmlformats.org/wordprocessingml/2006/main" xmlns:w14="http://schemas.microsoft.com/office/word/2010/wordml" xmlns:w15="http://schemas.microsoft.com/office/word/2012/wordml" xmlns:wpg="http://schemas.microsoft.com/office/word/2010/wordprocessingGroup" xmlns:wpi="http://schemas.microsoft.com/office/word/2010/wordprocessingInk" xmlns:wne="http://schemas.microsoft.com/office/word/2006/wordml" xmlns:wps="http://schemas.microsoft.com/office/word/2010/wordprocessingShape" mc:Ignorable="w14 w15 wp14">
+<w:endnotes xmlns:wpc="http://schemas.microsoft.com/office/word/2010/wordprocessingCanvas" xmlns:mo="http://schemas.microsoft.com/office/mac/office/2008/main" xmlns:mc="http://schemas.openxmlformats.org/markup-compatibility/2006" xmlns:mv="urn:schemas-microsoft-com:mac:vml" xmlns:o="urn:schemas-microsoft-com:office:office" xmlns:r="http://schemas.openxmlformats.org/officeDocument/2006/relationships" xmlns:m="http://schemas.openxmlformats.org/officeDocument/2006/math" xmlns:v="urn:schemas-microsoft-com:vml" xmlns:wp14="http://schemas.microsoft.com/office/word/2010/wordprocessingDrawing" xmlns:wp="http://schemas.openxmlformats.org/drawingml/2006/wordprocessingDrawing" xmlns:w10="urn:schemas-microsoft-com:office:word" xmlns:w="http://schemas.openxmlformats.org/wordprocessingml/2006/main" xmlns:w14="http://schemas.microsoft.com/office/word/2010/wordml" xmlns:wpg="http://schemas.microsoft.com/office/word/2010/wordprocessingGroup" xmlns:wpi="http://schemas.microsoft.com/office/word/2010/wordprocessingInk" xmlns:wne="http://schemas.microsoft.com/office/word/2006/wordml" xmlns:wps="http://schemas.microsoft.com/office/word/2010/wordprocessingShape" mc:Ignorable="w14 wp14">
   <w:endnote w:type="separator" w:id="-1">
     <w:p>
       <w:r>
@@ -2432,7 +3159,7 @@
 </file>
 
 <file path=word/footer1.xml><?xml version="1.0" encoding="utf-8"?>
-<w:ftr xmlns:wpc="http://schemas.microsoft.com/office/word/2010/wordprocessingCanvas" xmlns:mo="http://schemas.microsoft.com/office/mac/office/2008/main" xmlns:mc="http://schemas.openxmlformats.org/markup-compatibility/2006" xmlns:mv="urn:schemas-microsoft-com:mac:vml" xmlns:o="urn:schemas-microsoft-com:office:office" xmlns:r="http://schemas.openxmlformats.org/officeDocument/2006/relationships" xmlns:m="http://schemas.openxmlformats.org/officeDocument/2006/math" xmlns:v="urn:schemas-microsoft-com:vml" xmlns:wp14="http://schemas.microsoft.com/office/word/2010/wordprocessingDrawing" xmlns:wp="http://schemas.openxmlformats.org/drawingml/2006/wordprocessingDrawing" xmlns:w10="urn:schemas-microsoft-com:office:word" xmlns:w="http://schemas.openxmlformats.org/wordprocessingml/2006/main" xmlns:w14="http://schemas.microsoft.com/office/word/2010/wordml" xmlns:w15="http://schemas.microsoft.com/office/word/2012/wordml" xmlns:wpg="http://schemas.microsoft.com/office/word/2010/wordprocessingGroup" xmlns:wpi="http://schemas.microsoft.com/office/word/2010/wordprocessingInk" xmlns:wne="http://schemas.microsoft.com/office/word/2006/wordml" xmlns:wps="http://schemas.microsoft.com/office/word/2010/wordprocessingShape" mc:Ignorable="w14 w15 wp14">
+<w:ftr xmlns:wpc="http://schemas.microsoft.com/office/word/2010/wordprocessingCanvas" xmlns:mo="http://schemas.microsoft.com/office/mac/office/2008/main" xmlns:mc="http://schemas.openxmlformats.org/markup-compatibility/2006" xmlns:mv="urn:schemas-microsoft-com:mac:vml" xmlns:o="urn:schemas-microsoft-com:office:office" xmlns:r="http://schemas.openxmlformats.org/officeDocument/2006/relationships" xmlns:m="http://schemas.openxmlformats.org/officeDocument/2006/math" xmlns:v="urn:schemas-microsoft-com:vml" xmlns:wp14="http://schemas.microsoft.com/office/word/2010/wordprocessingDrawing" xmlns:wp="http://schemas.openxmlformats.org/drawingml/2006/wordprocessingDrawing" xmlns:w10="urn:schemas-microsoft-com:office:word" xmlns:w="http://schemas.openxmlformats.org/wordprocessingml/2006/main" xmlns:w14="http://schemas.microsoft.com/office/word/2010/wordml" xmlns:wpg="http://schemas.microsoft.com/office/word/2010/wordprocessingGroup" xmlns:wpi="http://schemas.microsoft.com/office/word/2010/wordprocessingInk" xmlns:wne="http://schemas.microsoft.com/office/word/2006/wordml" xmlns:wps="http://schemas.microsoft.com/office/word/2010/wordprocessingShape" mc:Ignorable="w14 wp14">
   <w:p>
     <w:pPr>
       <w:tabs>
@@ -2447,7 +3174,7 @@
 </file>
 
 <file path=word/footnotes.xml><?xml version="1.0" encoding="utf-8"?>
-<w:footnotes xmlns:wpc="http://schemas.microsoft.com/office/word/2010/wordprocessingCanvas" xmlns:mo="http://schemas.microsoft.com/office/mac/office/2008/main" xmlns:mc="http://schemas.openxmlformats.org/markup-compatibility/2006" xmlns:mv="urn:schemas-microsoft-com:mac:vml" xmlns:o="urn:schemas-microsoft-com:office:office" xmlns:r="http://schemas.openxmlformats.org/officeDocument/2006/relationships" xmlns:m="http://schemas.openxmlformats.org/officeDocument/2006/math" xmlns:v="urn:schemas-microsoft-com:vml" xmlns:wp14="http://schemas.microsoft.com/office/word/2010/wordprocessingDrawing" xmlns:wp="http://schemas.openxmlformats.org/drawingml/2006/wordprocessingDrawing" xmlns:w10="urn:schemas-microsoft-com:office:word" xmlns:w="http://schemas.openxmlformats.org/wordprocessingml/2006/main" xmlns:w14="http://schemas.microsoft.com/office/word/2010/wordml" xmlns:w15="http://schemas.microsoft.com/office/word/2012/wordml" xmlns:wpg="http://schemas.microsoft.com/office/word/2010/wordprocessingGroup" xmlns:wpi="http://schemas.microsoft.com/office/word/2010/wordprocessingInk" xmlns:wne="http://schemas.microsoft.com/office/word/2006/wordml" xmlns:wps="http://schemas.microsoft.com/office/word/2010/wordprocessingShape" mc:Ignorable="w14 w15 wp14">
+<w:footnotes xmlns:wpc="http://schemas.microsoft.com/office/word/2010/wordprocessingCanvas" xmlns:mo="http://schemas.microsoft.com/office/mac/office/2008/main" xmlns:mc="http://schemas.openxmlformats.org/markup-compatibility/2006" xmlns:mv="urn:schemas-microsoft-com:mac:vml" xmlns:o="urn:schemas-microsoft-com:office:office" xmlns:r="http://schemas.openxmlformats.org/officeDocument/2006/relationships" xmlns:m="http://schemas.openxmlformats.org/officeDocument/2006/math" xmlns:v="urn:schemas-microsoft-com:vml" xmlns:wp14="http://schemas.microsoft.com/office/word/2010/wordprocessingDrawing" xmlns:wp="http://schemas.openxmlformats.org/drawingml/2006/wordprocessingDrawing" xmlns:w10="urn:schemas-microsoft-com:office:word" xmlns:w="http://schemas.openxmlformats.org/wordprocessingml/2006/main" xmlns:w14="http://schemas.microsoft.com/office/word/2010/wordml" xmlns:wpg="http://schemas.microsoft.com/office/word/2010/wordprocessingGroup" xmlns:wpi="http://schemas.microsoft.com/office/word/2010/wordprocessingInk" xmlns:wne="http://schemas.microsoft.com/office/word/2006/wordml" xmlns:wps="http://schemas.microsoft.com/office/word/2010/wordprocessingShape" mc:Ignorable="w14 wp14">
   <w:footnote w:type="separator" w:id="-1">
     <w:p>
       <w:r>
@@ -2466,7 +3193,7 @@
 </file>
 
 <file path=word/header1.xml><?xml version="1.0" encoding="utf-8"?>
-<w:hdr xmlns:wpc="http://schemas.microsoft.com/office/word/2010/wordprocessingCanvas" xmlns:mo="http://schemas.microsoft.com/office/mac/office/2008/main" xmlns:mc="http://schemas.openxmlformats.org/markup-compatibility/2006" xmlns:mv="urn:schemas-microsoft-com:mac:vml" xmlns:o="urn:schemas-microsoft-com:office:office" xmlns:r="http://schemas.openxmlformats.org/officeDocument/2006/relationships" xmlns:m="http://schemas.openxmlformats.org/officeDocument/2006/math" xmlns:v="urn:schemas-microsoft-com:vml" xmlns:wp14="http://schemas.microsoft.com/office/word/2010/wordprocessingDrawing" xmlns:wp="http://schemas.openxmlformats.org/drawingml/2006/wordprocessingDrawing" xmlns:w10="urn:schemas-microsoft-com:office:word" xmlns:w="http://schemas.openxmlformats.org/wordprocessingml/2006/main" xmlns:w14="http://schemas.microsoft.com/office/word/2010/wordml" xmlns:w15="http://schemas.microsoft.com/office/word/2012/wordml" xmlns:wpg="http://schemas.microsoft.com/office/word/2010/wordprocessingGroup" xmlns:wpi="http://schemas.microsoft.com/office/word/2010/wordprocessingInk" xmlns:wne="http://schemas.microsoft.com/office/word/2006/wordml" xmlns:wps="http://schemas.microsoft.com/office/word/2010/wordprocessingShape" mc:Ignorable="w14 w15 wp14">
+<w:hdr xmlns:wpc="http://schemas.microsoft.com/office/word/2010/wordprocessingCanvas" xmlns:mo="http://schemas.microsoft.com/office/mac/office/2008/main" xmlns:mc="http://schemas.openxmlformats.org/markup-compatibility/2006" xmlns:mv="urn:schemas-microsoft-com:mac:vml" xmlns:o="urn:schemas-microsoft-com:office:office" xmlns:r="http://schemas.openxmlformats.org/officeDocument/2006/relationships" xmlns:m="http://schemas.openxmlformats.org/officeDocument/2006/math" xmlns:v="urn:schemas-microsoft-com:vml" xmlns:wp14="http://schemas.microsoft.com/office/word/2010/wordprocessingDrawing" xmlns:wp="http://schemas.openxmlformats.org/drawingml/2006/wordprocessingDrawing" xmlns:w10="urn:schemas-microsoft-com:office:word" xmlns:w="http://schemas.openxmlformats.org/wordprocessingml/2006/main" xmlns:w14="http://schemas.microsoft.com/office/word/2010/wordml" xmlns:wpg="http://schemas.microsoft.com/office/word/2010/wordprocessingGroup" xmlns:wpi="http://schemas.microsoft.com/office/word/2010/wordprocessingInk" xmlns:wne="http://schemas.microsoft.com/office/word/2006/wordml" xmlns:wps="http://schemas.microsoft.com/office/word/2010/wordprocessingShape" mc:Ignorable="w14 wp14">
   <w:p>
     <w:pPr>
       <w:tabs>
@@ -2498,16 +3225,7 @@
         <w:sz w:val="20"/>
         <w:szCs w:val="20"/>
       </w:rPr>
-      <w:t xml:space="preserve">Requirements Specification for </w:t>
-    </w:r>
-    <w:r>
-      <w:rPr>
-        <w:b/>
-        <w:i/>
-        <w:sz w:val="20"/>
-        <w:szCs w:val="20"/>
-      </w:rPr>
-      <w:t>UPOD - Back End</w:t>
+      <w:t>Requirements Specification for UPOD - Back End</w:t>
     </w:r>
     <w:r>
       <w:rPr>
@@ -2532,7 +3250,7 @@
       <w:rPr>
         <w:noProof/>
       </w:rPr>
-      <w:t>3</w:t>
+      <w:t>8</w:t>
     </w:r>
     <w:r>
       <w:fldChar w:fldCharType="end"/>
@@ -2542,7 +3260,7 @@
 </file>
 
 <file path=word/numbering.xml><?xml version="1.0" encoding="utf-8"?>
-<w:numbering xmlns:wpc="http://schemas.microsoft.com/office/word/2010/wordprocessingCanvas" xmlns:mo="http://schemas.microsoft.com/office/mac/office/2008/main" xmlns:mc="http://schemas.openxmlformats.org/markup-compatibility/2006" xmlns:mv="urn:schemas-microsoft-com:mac:vml" xmlns:o="urn:schemas-microsoft-com:office:office" xmlns:r="http://schemas.openxmlformats.org/officeDocument/2006/relationships" xmlns:m="http://schemas.openxmlformats.org/officeDocument/2006/math" xmlns:v="urn:schemas-microsoft-com:vml" xmlns:wp14="http://schemas.microsoft.com/office/word/2010/wordprocessingDrawing" xmlns:wp="http://schemas.openxmlformats.org/drawingml/2006/wordprocessingDrawing" xmlns:w10="urn:schemas-microsoft-com:office:word" xmlns:w="http://schemas.openxmlformats.org/wordprocessingml/2006/main" xmlns:w14="http://schemas.microsoft.com/office/word/2010/wordml" xmlns:w15="http://schemas.microsoft.com/office/word/2012/wordml" xmlns:wpg="http://schemas.microsoft.com/office/word/2010/wordprocessingGroup" xmlns:wpi="http://schemas.microsoft.com/office/word/2010/wordprocessingInk" xmlns:wne="http://schemas.microsoft.com/office/word/2006/wordml" xmlns:wps="http://schemas.microsoft.com/office/word/2010/wordprocessingShape" mc:Ignorable="w14 w15 wp14">
+<w:numbering xmlns:wpc="http://schemas.microsoft.com/office/word/2010/wordprocessingCanvas" xmlns:mo="http://schemas.microsoft.com/office/mac/office/2008/main" xmlns:mc="http://schemas.openxmlformats.org/markup-compatibility/2006" xmlns:mv="urn:schemas-microsoft-com:mac:vml" xmlns:o="urn:schemas-microsoft-com:office:office" xmlns:r="http://schemas.openxmlformats.org/officeDocument/2006/relationships" xmlns:m="http://schemas.openxmlformats.org/officeDocument/2006/math" xmlns:v="urn:schemas-microsoft-com:vml" xmlns:wp14="http://schemas.microsoft.com/office/word/2010/wordprocessingDrawing" xmlns:wp="http://schemas.openxmlformats.org/drawingml/2006/wordprocessingDrawing" xmlns:w10="urn:schemas-microsoft-com:office:word" xmlns:w="http://schemas.openxmlformats.org/wordprocessingml/2006/main" xmlns:w14="http://schemas.microsoft.com/office/word/2010/wordml" xmlns:wpg="http://schemas.microsoft.com/office/word/2010/wordprocessingGroup" xmlns:wpi="http://schemas.microsoft.com/office/word/2010/wordprocessingInk" xmlns:wne="http://schemas.microsoft.com/office/word/2006/wordml" xmlns:wps="http://schemas.microsoft.com/office/word/2010/wordprocessingShape" mc:Ignorable="w14 wp14">
   <w:abstractNum w:abstractNumId="0">
     <w:nsid w:val="47A42235"/>
     <w:multiLevelType w:val="multilevel"/>
@@ -2629,14 +3347,130 @@
       </w:pPr>
     </w:lvl>
   </w:abstractNum>
+  <w:abstractNum w:abstractNumId="1">
+    <w:nsid w:val="5FED6350"/>
+    <w:multiLevelType w:val="hybridMultilevel"/>
+    <w:tmpl w:val="6728E622"/>
+    <w:lvl w:ilvl="0" w:tplc="04090001">
+      <w:start w:val="1"/>
+      <w:numFmt w:val="bullet"/>
+      <w:lvlText w:val=""/>
+      <w:lvlJc w:val="left"/>
+      <w:pPr>
+        <w:ind w:left="1440" w:hanging="360"/>
+      </w:pPr>
+      <w:rPr>
+        <w:rFonts w:ascii="Symbol" w:hAnsi="Symbol" w:hint="default"/>
+      </w:rPr>
+    </w:lvl>
+    <w:lvl w:ilvl="1" w:tplc="04090003" w:tentative="1">
+      <w:start w:val="1"/>
+      <w:numFmt w:val="bullet"/>
+      <w:lvlText w:val="o"/>
+      <w:lvlJc w:val="left"/>
+      <w:pPr>
+        <w:ind w:left="2160" w:hanging="360"/>
+      </w:pPr>
+      <w:rPr>
+        <w:rFonts w:ascii="Courier New" w:hAnsi="Courier New" w:hint="default"/>
+      </w:rPr>
+    </w:lvl>
+    <w:lvl w:ilvl="2" w:tplc="04090005" w:tentative="1">
+      <w:start w:val="1"/>
+      <w:numFmt w:val="bullet"/>
+      <w:lvlText w:val=""/>
+      <w:lvlJc w:val="left"/>
+      <w:pPr>
+        <w:ind w:left="2880" w:hanging="360"/>
+      </w:pPr>
+      <w:rPr>
+        <w:rFonts w:ascii="Wingdings" w:hAnsi="Wingdings" w:hint="default"/>
+      </w:rPr>
+    </w:lvl>
+    <w:lvl w:ilvl="3" w:tplc="04090001" w:tentative="1">
+      <w:start w:val="1"/>
+      <w:numFmt w:val="bullet"/>
+      <w:lvlText w:val=""/>
+      <w:lvlJc w:val="left"/>
+      <w:pPr>
+        <w:ind w:left="3600" w:hanging="360"/>
+      </w:pPr>
+      <w:rPr>
+        <w:rFonts w:ascii="Symbol" w:hAnsi="Symbol" w:hint="default"/>
+      </w:rPr>
+    </w:lvl>
+    <w:lvl w:ilvl="4" w:tplc="04090003" w:tentative="1">
+      <w:start w:val="1"/>
+      <w:numFmt w:val="bullet"/>
+      <w:lvlText w:val="o"/>
+      <w:lvlJc w:val="left"/>
+      <w:pPr>
+        <w:ind w:left="4320" w:hanging="360"/>
+      </w:pPr>
+      <w:rPr>
+        <w:rFonts w:ascii="Courier New" w:hAnsi="Courier New" w:hint="default"/>
+      </w:rPr>
+    </w:lvl>
+    <w:lvl w:ilvl="5" w:tplc="04090005" w:tentative="1">
+      <w:start w:val="1"/>
+      <w:numFmt w:val="bullet"/>
+      <w:lvlText w:val=""/>
+      <w:lvlJc w:val="left"/>
+      <w:pPr>
+        <w:ind w:left="5040" w:hanging="360"/>
+      </w:pPr>
+      <w:rPr>
+        <w:rFonts w:ascii="Wingdings" w:hAnsi="Wingdings" w:hint="default"/>
+      </w:rPr>
+    </w:lvl>
+    <w:lvl w:ilvl="6" w:tplc="04090001" w:tentative="1">
+      <w:start w:val="1"/>
+      <w:numFmt w:val="bullet"/>
+      <w:lvlText w:val=""/>
+      <w:lvlJc w:val="left"/>
+      <w:pPr>
+        <w:ind w:left="5760" w:hanging="360"/>
+      </w:pPr>
+      <w:rPr>
+        <w:rFonts w:ascii="Symbol" w:hAnsi="Symbol" w:hint="default"/>
+      </w:rPr>
+    </w:lvl>
+    <w:lvl w:ilvl="7" w:tplc="04090003" w:tentative="1">
+      <w:start w:val="1"/>
+      <w:numFmt w:val="bullet"/>
+      <w:lvlText w:val="o"/>
+      <w:lvlJc w:val="left"/>
+      <w:pPr>
+        <w:ind w:left="6480" w:hanging="360"/>
+      </w:pPr>
+      <w:rPr>
+        <w:rFonts w:ascii="Courier New" w:hAnsi="Courier New" w:hint="default"/>
+      </w:rPr>
+    </w:lvl>
+    <w:lvl w:ilvl="8" w:tplc="04090005" w:tentative="1">
+      <w:start w:val="1"/>
+      <w:numFmt w:val="bullet"/>
+      <w:lvlText w:val=""/>
+      <w:lvlJc w:val="left"/>
+      <w:pPr>
+        <w:ind w:left="7200" w:hanging="360"/>
+      </w:pPr>
+      <w:rPr>
+        <w:rFonts w:ascii="Wingdings" w:hAnsi="Wingdings" w:hint="default"/>
+      </w:rPr>
+    </w:lvl>
+  </w:abstractNum>
   <w:num w:numId="1">
     <w:abstractNumId w:val="0"/>
+  </w:num>
+  <w:num w:numId="2">
+    <w:abstractNumId w:val="1"/>
   </w:num>
 </w:numbering>
 </file>
 
 <file path=word/styles.xml><?xml version="1.0" encoding="utf-8"?>
-<w:styles xmlns:mc="http://schemas.openxmlformats.org/markup-compatibility/2006" xmlns:r="http://schemas.openxmlformats.org/officeDocument/2006/relationships" xmlns:w="http://schemas.openxmlformats.org/wordprocessingml/2006/main" xmlns:w14="http://schemas.microsoft.com/office/word/2010/wordml" xmlns:w15="http://schemas.microsoft.com/office/word/2012/wordml" mc:Ignorable="w14 w15">
+<w:styles xmlns:mc="http://schemas.openxmlformats.org/markup-compatibility/2006" xmlns:r="http://schemas.openxmlformats.org/officeDocument/2006/relationships" xmlns:w="http://schemas.openxmlformats.org/wordprocessingml/2006/main" xmlns:w14="http://schemas.microsoft.com/office/word/2010/wordml" mc:Ignorable="w14">
   <w:docDefaults>
     <w:rPrDefault>
       <w:rPr>
@@ -2649,387 +3483,144 @@
     </w:rPrDefault>
     <w:pPrDefault/>
   </w:docDefaults>
-  <w:latentStyles w:defLockedState="0" w:defUIPriority="99" w:defSemiHidden="0" w:defUnhideWhenUsed="0" w:defQFormat="0" w:count="380">
-    <w:lsdException w:name="Normal" w:uiPriority="0" w:qFormat="1"/>
-    <w:lsdException w:name="heading 1" w:uiPriority="9" w:qFormat="1"/>
-    <w:lsdException w:name="heading 2" w:semiHidden="1" w:uiPriority="9" w:unhideWhenUsed="1" w:qFormat="1"/>
-    <w:lsdException w:name="heading 3" w:semiHidden="1" w:uiPriority="9" w:unhideWhenUsed="1" w:qFormat="1"/>
-    <w:lsdException w:name="heading 4" w:semiHidden="1" w:uiPriority="9" w:unhideWhenUsed="1" w:qFormat="1"/>
-    <w:lsdException w:name="heading 5" w:semiHidden="1" w:uiPriority="9" w:unhideWhenUsed="1" w:qFormat="1"/>
-    <w:lsdException w:name="heading 6" w:semiHidden="1" w:uiPriority="9" w:unhideWhenUsed="1" w:qFormat="1"/>
-    <w:lsdException w:name="heading 7" w:semiHidden="1" w:uiPriority="9" w:unhideWhenUsed="1" w:qFormat="1"/>
-    <w:lsdException w:name="heading 8" w:semiHidden="1" w:uiPriority="9" w:unhideWhenUsed="1" w:qFormat="1"/>
-    <w:lsdException w:name="heading 9" w:semiHidden="1" w:uiPriority="9" w:unhideWhenUsed="1" w:qFormat="1"/>
-    <w:lsdException w:name="index 1" w:semiHidden="1" w:unhideWhenUsed="1"/>
-    <w:lsdException w:name="index 2" w:semiHidden="1" w:unhideWhenUsed="1"/>
-    <w:lsdException w:name="index 3" w:semiHidden="1" w:unhideWhenUsed="1"/>
-    <w:lsdException w:name="index 4" w:semiHidden="1" w:unhideWhenUsed="1"/>
-    <w:lsdException w:name="index 5" w:semiHidden="1" w:unhideWhenUsed="1"/>
-    <w:lsdException w:name="index 6" w:semiHidden="1" w:unhideWhenUsed="1"/>
-    <w:lsdException w:name="index 7" w:semiHidden="1" w:unhideWhenUsed="1"/>
-    <w:lsdException w:name="index 8" w:semiHidden="1" w:unhideWhenUsed="1"/>
-    <w:lsdException w:name="index 9" w:semiHidden="1" w:unhideWhenUsed="1"/>
-    <w:lsdException w:name="toc 1" w:semiHidden="1" w:uiPriority="39" w:unhideWhenUsed="1"/>
-    <w:lsdException w:name="toc 2" w:semiHidden="1" w:uiPriority="39" w:unhideWhenUsed="1"/>
-    <w:lsdException w:name="toc 3" w:semiHidden="1" w:uiPriority="39" w:unhideWhenUsed="1"/>
-    <w:lsdException w:name="toc 4" w:semiHidden="1" w:uiPriority="39" w:unhideWhenUsed="1"/>
-    <w:lsdException w:name="toc 5" w:semiHidden="1" w:uiPriority="39" w:unhideWhenUsed="1"/>
-    <w:lsdException w:name="toc 6" w:semiHidden="1" w:uiPriority="39" w:unhideWhenUsed="1"/>
-    <w:lsdException w:name="toc 7" w:semiHidden="1" w:uiPriority="39" w:unhideWhenUsed="1"/>
-    <w:lsdException w:name="toc 8" w:semiHidden="1" w:uiPriority="39" w:unhideWhenUsed="1"/>
-    <w:lsdException w:name="toc 9" w:semiHidden="1" w:uiPriority="39" w:unhideWhenUsed="1"/>
-    <w:lsdException w:name="Normal Indent" w:semiHidden="1" w:unhideWhenUsed="1"/>
-    <w:lsdException w:name="footnote text" w:semiHidden="1" w:unhideWhenUsed="1"/>
-    <w:lsdException w:name="annotation text" w:semiHidden="1" w:unhideWhenUsed="1"/>
-    <w:lsdException w:name="header" w:semiHidden="1" w:unhideWhenUsed="1"/>
-    <w:lsdException w:name="footer" w:semiHidden="1" w:unhideWhenUsed="1"/>
-    <w:lsdException w:name="index heading" w:semiHidden="1" w:unhideWhenUsed="1"/>
-    <w:lsdException w:name="caption" w:semiHidden="1" w:uiPriority="35" w:unhideWhenUsed="1" w:qFormat="1"/>
-    <w:lsdException w:name="table of figures" w:semiHidden="1" w:unhideWhenUsed="1"/>
-    <w:lsdException w:name="envelope address" w:semiHidden="1" w:unhideWhenUsed="1"/>
-    <w:lsdException w:name="envelope return" w:semiHidden="1" w:unhideWhenUsed="1"/>
-    <w:lsdException w:name="footnote reference" w:semiHidden="1" w:unhideWhenUsed="1"/>
-    <w:lsdException w:name="annotation reference" w:semiHidden="1" w:unhideWhenUsed="1"/>
-    <w:lsdException w:name="line number" w:semiHidden="1" w:unhideWhenUsed="1"/>
-    <w:lsdException w:name="page number" w:semiHidden="1" w:unhideWhenUsed="1"/>
-    <w:lsdException w:name="endnote reference" w:semiHidden="1" w:unhideWhenUsed="1"/>
-    <w:lsdException w:name="endnote text" w:semiHidden="1" w:unhideWhenUsed="1"/>
-    <w:lsdException w:name="table of authorities" w:semiHidden="1" w:unhideWhenUsed="1"/>
-    <w:lsdException w:name="macro" w:semiHidden="1" w:unhideWhenUsed="1"/>
-    <w:lsdException w:name="toa heading" w:semiHidden="1" w:unhideWhenUsed="1"/>
-    <w:lsdException w:name="List" w:semiHidden="1" w:unhideWhenUsed="1"/>
-    <w:lsdException w:name="List Bullet" w:semiHidden="1" w:unhideWhenUsed="1"/>
-    <w:lsdException w:name="List Number" w:semiHidden="1" w:unhideWhenUsed="1"/>
-    <w:lsdException w:name="List 2" w:semiHidden="1" w:unhideWhenUsed="1"/>
-    <w:lsdException w:name="List 3" w:semiHidden="1" w:unhideWhenUsed="1"/>
-    <w:lsdException w:name="List 4" w:semiHidden="1" w:unhideWhenUsed="1"/>
-    <w:lsdException w:name="List 5" w:semiHidden="1" w:unhideWhenUsed="1"/>
-    <w:lsdException w:name="List Bullet 2" w:semiHidden="1" w:unhideWhenUsed="1"/>
-    <w:lsdException w:name="List Bullet 3" w:semiHidden="1" w:unhideWhenUsed="1"/>
-    <w:lsdException w:name="List Bullet 4" w:semiHidden="1" w:unhideWhenUsed="1"/>
-    <w:lsdException w:name="List Bullet 5" w:semiHidden="1" w:unhideWhenUsed="1"/>
-    <w:lsdException w:name="List Number 2" w:semiHidden="1" w:unhideWhenUsed="1"/>
-    <w:lsdException w:name="List Number 3" w:semiHidden="1" w:unhideWhenUsed="1"/>
-    <w:lsdException w:name="List Number 4" w:semiHidden="1" w:unhideWhenUsed="1"/>
-    <w:lsdException w:name="List Number 5" w:semiHidden="1" w:unhideWhenUsed="1"/>
-    <w:lsdException w:name="Title" w:uiPriority="10" w:qFormat="1"/>
-    <w:lsdException w:name="Closing" w:semiHidden="1" w:unhideWhenUsed="1"/>
-    <w:lsdException w:name="Signature" w:semiHidden="1" w:unhideWhenUsed="1"/>
-    <w:lsdException w:name="Default Paragraph Font" w:semiHidden="1" w:uiPriority="1" w:unhideWhenUsed="1"/>
-    <w:lsdException w:name="Body Text" w:semiHidden="1" w:unhideWhenUsed="1"/>
-    <w:lsdException w:name="Body Text Indent" w:semiHidden="1" w:unhideWhenUsed="1"/>
-    <w:lsdException w:name="List Continue" w:semiHidden="1" w:unhideWhenUsed="1"/>
-    <w:lsdException w:name="List Continue 2" w:semiHidden="1" w:unhideWhenUsed="1"/>
-    <w:lsdException w:name="List Continue 3" w:semiHidden="1" w:unhideWhenUsed="1"/>
-    <w:lsdException w:name="List Continue 4" w:semiHidden="1" w:unhideWhenUsed="1"/>
-    <w:lsdException w:name="List Continue 5" w:semiHidden="1" w:unhideWhenUsed="1"/>
-    <w:lsdException w:name="Message Header" w:semiHidden="1" w:unhideWhenUsed="1"/>
-    <w:lsdException w:name="Subtitle" w:uiPriority="11" w:qFormat="1"/>
-    <w:lsdException w:name="Salutation" w:semiHidden="1" w:unhideWhenUsed="1"/>
-    <w:lsdException w:name="Date" w:semiHidden="1" w:unhideWhenUsed="1"/>
-    <w:lsdException w:name="Body Text First Indent" w:semiHidden="1" w:unhideWhenUsed="1"/>
-    <w:lsdException w:name="Body Text First Indent 2" w:semiHidden="1" w:unhideWhenUsed="1"/>
-    <w:lsdException w:name="Note Heading" w:semiHidden="1" w:unhideWhenUsed="1"/>
-    <w:lsdException w:name="Body Text 2" w:semiHidden="1" w:unhideWhenUsed="1"/>
-    <w:lsdException w:name="Body Text 3" w:semiHidden="1" w:unhideWhenUsed="1"/>
-    <w:lsdException w:name="Body Text Indent 2" w:semiHidden="1" w:unhideWhenUsed="1"/>
-    <w:lsdException w:name="Body Text Indent 3" w:semiHidden="1" w:unhideWhenUsed="1"/>
-    <w:lsdException w:name="Block Text" w:semiHidden="1" w:unhideWhenUsed="1"/>
-    <w:lsdException w:name="Hyperlink" w:semiHidden="1" w:unhideWhenUsed="1"/>
-    <w:lsdException w:name="FollowedHyperlink" w:semiHidden="1" w:unhideWhenUsed="1"/>
-    <w:lsdException w:name="Strong" w:uiPriority="22" w:qFormat="1"/>
-    <w:lsdException w:name="Emphasis" w:uiPriority="20" w:qFormat="1"/>
-    <w:lsdException w:name="Document Map" w:semiHidden="1" w:unhideWhenUsed="1"/>
-    <w:lsdException w:name="Plain Text" w:semiHidden="1" w:unhideWhenUsed="1"/>
-    <w:lsdException w:name="E-mail Signature" w:semiHidden="1" w:unhideWhenUsed="1"/>
-    <w:lsdException w:name="HTML Top of Form" w:semiHidden="1" w:unhideWhenUsed="1"/>
-    <w:lsdException w:name="HTML Bottom of Form" w:semiHidden="1" w:unhideWhenUsed="1"/>
-    <w:lsdException w:name="Normal (Web)" w:semiHidden="1" w:unhideWhenUsed="1"/>
-    <w:lsdException w:name="HTML Acronym" w:semiHidden="1" w:unhideWhenUsed="1"/>
-    <w:lsdException w:name="HTML Address" w:semiHidden="1" w:unhideWhenUsed="1"/>
-    <w:lsdException w:name="HTML Cite" w:semiHidden="1" w:unhideWhenUsed="1"/>
-    <w:lsdException w:name="HTML Code" w:semiHidden="1" w:unhideWhenUsed="1"/>
-    <w:lsdException w:name="HTML Definition" w:semiHidden="1" w:unhideWhenUsed="1"/>
-    <w:lsdException w:name="HTML Keyboard" w:semiHidden="1" w:unhideWhenUsed="1"/>
-    <w:lsdException w:name="HTML Preformatted" w:semiHidden="1" w:unhideWhenUsed="1"/>
-    <w:lsdException w:name="HTML Sample" w:semiHidden="1" w:unhideWhenUsed="1"/>
-    <w:lsdException w:name="HTML Typewriter" w:semiHidden="1" w:unhideWhenUsed="1"/>
-    <w:lsdException w:name="HTML Variable" w:semiHidden="1" w:unhideWhenUsed="1"/>
-    <w:lsdException w:name="Normal Table" w:semiHidden="1" w:unhideWhenUsed="1"/>
-    <w:lsdException w:name="annotation subject" w:semiHidden="1" w:unhideWhenUsed="1"/>
-    <w:lsdException w:name="No List" w:semiHidden="1" w:unhideWhenUsed="1"/>
-    <w:lsdException w:name="Outline List 1" w:semiHidden="1" w:unhideWhenUsed="1"/>
-    <w:lsdException w:name="Outline List 2" w:semiHidden="1" w:unhideWhenUsed="1"/>
-    <w:lsdException w:name="Outline List 3" w:semiHidden="1" w:unhideWhenUsed="1"/>
-    <w:lsdException w:name="Table Simple 1" w:semiHidden="1" w:unhideWhenUsed="1"/>
-    <w:lsdException w:name="Table Simple 2" w:semiHidden="1" w:unhideWhenUsed="1"/>
-    <w:lsdException w:name="Table Simple 3" w:semiHidden="1" w:unhideWhenUsed="1"/>
-    <w:lsdException w:name="Table Classic 1" w:semiHidden="1" w:unhideWhenUsed="1"/>
-    <w:lsdException w:name="Table Classic 2" w:semiHidden="1" w:unhideWhenUsed="1"/>
-    <w:lsdException w:name="Table Classic 3" w:semiHidden="1" w:unhideWhenUsed="1"/>
-    <w:lsdException w:name="Table Classic 4" w:semiHidden="1" w:unhideWhenUsed="1"/>
-    <w:lsdException w:name="Table Colorful 1" w:semiHidden="1" w:unhideWhenUsed="1"/>
-    <w:lsdException w:name="Table Colorful 2" w:semiHidden="1" w:unhideWhenUsed="1"/>
-    <w:lsdException w:name="Table Colorful 3" w:semiHidden="1" w:unhideWhenUsed="1"/>
-    <w:lsdException w:name="Table Columns 1" w:semiHidden="1" w:unhideWhenUsed="1"/>
-    <w:lsdException w:name="Table Columns 2" w:semiHidden="1" w:unhideWhenUsed="1"/>
-    <w:lsdException w:name="Table Columns 3" w:semiHidden="1" w:unhideWhenUsed="1"/>
-    <w:lsdException w:name="Table Columns 4" w:semiHidden="1" w:unhideWhenUsed="1"/>
-    <w:lsdException w:name="Table Columns 5" w:semiHidden="1" w:unhideWhenUsed="1"/>
-    <w:lsdException w:name="Table Grid 1" w:semiHidden="1" w:unhideWhenUsed="1"/>
-    <w:lsdException w:name="Table Grid 2" w:semiHidden="1" w:unhideWhenUsed="1"/>
-    <w:lsdException w:name="Table Grid 3" w:semiHidden="1" w:unhideWhenUsed="1"/>
-    <w:lsdException w:name="Table Grid 4" w:semiHidden="1" w:unhideWhenUsed="1"/>
-    <w:lsdException w:name="Table Grid 5" w:semiHidden="1" w:unhideWhenUsed="1"/>
-    <w:lsdException w:name="Table Grid 6" w:semiHidden="1" w:unhideWhenUsed="1"/>
-    <w:lsdException w:name="Table Grid 7" w:semiHidden="1" w:unhideWhenUsed="1"/>
-    <w:lsdException w:name="Table Grid 8" w:semiHidden="1" w:unhideWhenUsed="1"/>
-    <w:lsdException w:name="Table List 1" w:semiHidden="1" w:unhideWhenUsed="1"/>
-    <w:lsdException w:name="Table List 2" w:semiHidden="1" w:unhideWhenUsed="1"/>
-    <w:lsdException w:name="Table List 3" w:semiHidden="1" w:unhideWhenUsed="1"/>
-    <w:lsdException w:name="Table List 4" w:semiHidden="1" w:unhideWhenUsed="1"/>
-    <w:lsdException w:name="Table List 5" w:semiHidden="1" w:unhideWhenUsed="1"/>
-    <w:lsdException w:name="Table List 6" w:semiHidden="1" w:unhideWhenUsed="1"/>
-    <w:lsdException w:name="Table List 7" w:semiHidden="1" w:unhideWhenUsed="1"/>
-    <w:lsdException w:name="Table List 8" w:semiHidden="1" w:unhideWhenUsed="1"/>
-    <w:lsdException w:name="Table 3D effects 1" w:semiHidden="1" w:unhideWhenUsed="1"/>
-    <w:lsdException w:name="Table 3D effects 2" w:semiHidden="1" w:unhideWhenUsed="1"/>
-    <w:lsdException w:name="Table 3D effects 3" w:semiHidden="1" w:unhideWhenUsed="1"/>
-    <w:lsdException w:name="Table Contemporary" w:semiHidden="1" w:unhideWhenUsed="1"/>
-    <w:lsdException w:name="Table Elegant" w:semiHidden="1" w:unhideWhenUsed="1"/>
-    <w:lsdException w:name="Table Professional" w:semiHidden="1" w:unhideWhenUsed="1"/>
-    <w:lsdException w:name="Table Subtle 1" w:semiHidden="1" w:unhideWhenUsed="1"/>
-    <w:lsdException w:name="Table Subtle 2" w:semiHidden="1" w:unhideWhenUsed="1"/>
-    <w:lsdException w:name="Table Web 1" w:semiHidden="1" w:unhideWhenUsed="1"/>
-    <w:lsdException w:name="Table Web 2" w:semiHidden="1" w:unhideWhenUsed="1"/>
-    <w:lsdException w:name="Table Web 3" w:semiHidden="1" w:unhideWhenUsed="1"/>
-    <w:lsdException w:name="Balloon Text" w:semiHidden="1" w:unhideWhenUsed="1"/>
-    <w:lsdException w:name="Table Grid" w:uiPriority="39"/>
-    <w:lsdException w:name="Table Theme" w:semiHidden="1" w:unhideWhenUsed="1"/>
-    <w:lsdException w:name="Note Level 1" w:semiHidden="1" w:unhideWhenUsed="1"/>
-    <w:lsdException w:name="Note Level 2" w:semiHidden="1" w:unhideWhenUsed="1"/>
-    <w:lsdException w:name="Note Level 3" w:semiHidden="1" w:unhideWhenUsed="1"/>
-    <w:lsdException w:name="Note Level 4" w:semiHidden="1" w:unhideWhenUsed="1"/>
-    <w:lsdException w:name="Note Level 5" w:semiHidden="1" w:unhideWhenUsed="1"/>
-    <w:lsdException w:name="Note Level 6" w:semiHidden="1" w:unhideWhenUsed="1"/>
-    <w:lsdException w:name="Note Level 7" w:semiHidden="1" w:unhideWhenUsed="1"/>
-    <w:lsdException w:name="Note Level 8" w:semiHidden="1" w:unhideWhenUsed="1"/>
-    <w:lsdException w:name="Note Level 9" w:semiHidden="1" w:unhideWhenUsed="1"/>
-    <w:lsdException w:name="Placeholder Text" w:semiHidden="1"/>
-    <w:lsdException w:name="No Spacing" w:uiPriority="1" w:qFormat="1"/>
-    <w:lsdException w:name="Light Shading" w:uiPriority="60"/>
-    <w:lsdException w:name="Light List" w:uiPriority="61"/>
-    <w:lsdException w:name="Light Grid" w:uiPriority="62"/>
-    <w:lsdException w:name="Medium Shading 1" w:uiPriority="63"/>
-    <w:lsdException w:name="Medium Shading 2" w:uiPriority="64"/>
-    <w:lsdException w:name="Medium List 1" w:uiPriority="65"/>
-    <w:lsdException w:name="Medium List 2" w:uiPriority="66"/>
-    <w:lsdException w:name="Medium Grid 1" w:uiPriority="67"/>
-    <w:lsdException w:name="Medium Grid 2" w:uiPriority="68"/>
-    <w:lsdException w:name="Medium Grid 3" w:uiPriority="69"/>
-    <w:lsdException w:name="Dark List" w:uiPriority="70"/>
-    <w:lsdException w:name="Colorful Shading" w:uiPriority="71"/>
-    <w:lsdException w:name="Colorful List" w:uiPriority="72"/>
-    <w:lsdException w:name="Colorful Grid" w:uiPriority="73"/>
-    <w:lsdException w:name="Light Shading Accent 1" w:uiPriority="60"/>
-    <w:lsdException w:name="Light List Accent 1" w:uiPriority="61"/>
-    <w:lsdException w:name="Light Grid Accent 1" w:uiPriority="62"/>
-    <w:lsdException w:name="Medium Shading 1 Accent 1" w:uiPriority="63"/>
-    <w:lsdException w:name="Medium Shading 2 Accent 1" w:uiPriority="64"/>
-    <w:lsdException w:name="Medium List 1 Accent 1" w:uiPriority="65"/>
-    <w:lsdException w:name="Revision" w:semiHidden="1"/>
-    <w:lsdException w:name="List Paragraph" w:uiPriority="34" w:qFormat="1"/>
-    <w:lsdException w:name="Quote" w:uiPriority="29" w:qFormat="1"/>
-    <w:lsdException w:name="Intense Quote" w:uiPriority="30" w:qFormat="1"/>
-    <w:lsdException w:name="Medium List 2 Accent 1" w:uiPriority="66"/>
-    <w:lsdException w:name="Medium Grid 1 Accent 1" w:uiPriority="67"/>
-    <w:lsdException w:name="Medium Grid 2 Accent 1" w:uiPriority="68"/>
-    <w:lsdException w:name="Medium Grid 3 Accent 1" w:uiPriority="69"/>
-    <w:lsdException w:name="Dark List Accent 1" w:uiPriority="70"/>
-    <w:lsdException w:name="Colorful Shading Accent 1" w:uiPriority="71"/>
-    <w:lsdException w:name="Colorful List Accent 1" w:uiPriority="72"/>
-    <w:lsdException w:name="Colorful Grid Accent 1" w:uiPriority="73"/>
-    <w:lsdException w:name="Light Shading Accent 2" w:uiPriority="60"/>
-    <w:lsdException w:name="Light List Accent 2" w:uiPriority="61"/>
-    <w:lsdException w:name="Light Grid Accent 2" w:uiPriority="62"/>
-    <w:lsdException w:name="Medium Shading 1 Accent 2" w:uiPriority="63"/>
-    <w:lsdException w:name="Medium Shading 2 Accent 2" w:uiPriority="64"/>
-    <w:lsdException w:name="Medium List 1 Accent 2" w:uiPriority="65"/>
-    <w:lsdException w:name="Medium List 2 Accent 2" w:uiPriority="66"/>
-    <w:lsdException w:name="Medium Grid 1 Accent 2" w:uiPriority="67"/>
-    <w:lsdException w:name="Medium Grid 2 Accent 2" w:uiPriority="68"/>
-    <w:lsdException w:name="Medium Grid 3 Accent 2" w:uiPriority="69"/>
-    <w:lsdException w:name="Dark List Accent 2" w:uiPriority="70"/>
-    <w:lsdException w:name="Colorful Shading Accent 2" w:uiPriority="71"/>
-    <w:lsdException w:name="Colorful List Accent 2" w:uiPriority="72"/>
-    <w:lsdException w:name="Colorful Grid Accent 2" w:uiPriority="73"/>
-    <w:lsdException w:name="Light Shading Accent 3" w:uiPriority="60"/>
-    <w:lsdException w:name="Light List Accent 3" w:uiPriority="61"/>
-    <w:lsdException w:name="Light Grid Accent 3" w:uiPriority="62"/>
-    <w:lsdException w:name="Medium Shading 1 Accent 3" w:uiPriority="63"/>
-    <w:lsdException w:name="Medium Shading 2 Accent 3" w:uiPriority="64"/>
-    <w:lsdException w:name="Medium List 1 Accent 3" w:uiPriority="65"/>
-    <w:lsdException w:name="Medium List 2 Accent 3" w:uiPriority="66"/>
-    <w:lsdException w:name="Medium Grid 1 Accent 3" w:uiPriority="67"/>
-    <w:lsdException w:name="Medium Grid 2 Accent 3" w:uiPriority="68"/>
-    <w:lsdException w:name="Medium Grid 3 Accent 3" w:uiPriority="69"/>
-    <w:lsdException w:name="Dark List Accent 3" w:uiPriority="70"/>
-    <w:lsdException w:name="Colorful Shading Accent 3" w:uiPriority="71"/>
-    <w:lsdException w:name="Colorful List Accent 3" w:uiPriority="72"/>
-    <w:lsdException w:name="Colorful Grid Accent 3" w:uiPriority="73"/>
-    <w:lsdException w:name="Light Shading Accent 4" w:uiPriority="60"/>
-    <w:lsdException w:name="Light List Accent 4" w:uiPriority="61"/>
-    <w:lsdException w:name="Light Grid Accent 4" w:uiPriority="62"/>
-    <w:lsdException w:name="Medium Shading 1 Accent 4" w:uiPriority="63"/>
-    <w:lsdException w:name="Medium Shading 2 Accent 4" w:uiPriority="64"/>
-    <w:lsdException w:name="Medium List 1 Accent 4" w:uiPriority="65"/>
-    <w:lsdException w:name="Medium List 2 Accent 4" w:uiPriority="66"/>
-    <w:lsdException w:name="Medium Grid 1 Accent 4" w:uiPriority="67"/>
-    <w:lsdException w:name="Medium Grid 2 Accent 4" w:uiPriority="68"/>
-    <w:lsdException w:name="Medium Grid 3 Accent 4" w:uiPriority="69"/>
-    <w:lsdException w:name="Dark List Accent 4" w:uiPriority="70"/>
-    <w:lsdException w:name="Colorful Shading Accent 4" w:uiPriority="71"/>
-    <w:lsdException w:name="Colorful List Accent 4" w:uiPriority="72"/>
-    <w:lsdException w:name="Colorful Grid Accent 4" w:uiPriority="73"/>
-    <w:lsdException w:name="Light Shading Accent 5" w:uiPriority="60"/>
-    <w:lsdException w:name="Light List Accent 5" w:uiPriority="61"/>
-    <w:lsdException w:name="Light Grid Accent 5" w:uiPriority="62"/>
-    <w:lsdException w:name="Medium Shading 1 Accent 5" w:uiPriority="63"/>
-    <w:lsdException w:name="Medium Shading 2 Accent 5" w:uiPriority="64"/>
-    <w:lsdException w:name="Medium List 1 Accent 5" w:uiPriority="65"/>
-    <w:lsdException w:name="Medium List 2 Accent 5" w:uiPriority="66"/>
-    <w:lsdException w:name="Medium Grid 1 Accent 5" w:uiPriority="67"/>
-    <w:lsdException w:name="Medium Grid 2 Accent 5" w:uiPriority="68"/>
-    <w:lsdException w:name="Medium Grid 3 Accent 5" w:uiPriority="69"/>
-    <w:lsdException w:name="Dark List Accent 5" w:uiPriority="70"/>
-    <w:lsdException w:name="Colorful Shading Accent 5" w:uiPriority="71"/>
-    <w:lsdException w:name="Colorful List Accent 5" w:uiPriority="72"/>
-    <w:lsdException w:name="Colorful Grid Accent 5" w:uiPriority="73"/>
-    <w:lsdException w:name="Light Shading Accent 6" w:uiPriority="60"/>
-    <w:lsdException w:name="Light List Accent 6" w:uiPriority="61"/>
-    <w:lsdException w:name="Light Grid Accent 6" w:uiPriority="62"/>
-    <w:lsdException w:name="Medium Shading 1 Accent 6" w:uiPriority="63"/>
-    <w:lsdException w:name="Medium Shading 2 Accent 6" w:uiPriority="64"/>
-    <w:lsdException w:name="Medium List 1 Accent 6" w:uiPriority="65"/>
-    <w:lsdException w:name="Medium List 2 Accent 6" w:uiPriority="66"/>
-    <w:lsdException w:name="Medium Grid 1 Accent 6" w:uiPriority="67"/>
-    <w:lsdException w:name="Medium Grid 2 Accent 6" w:uiPriority="68"/>
-    <w:lsdException w:name="Medium Grid 3 Accent 6" w:uiPriority="69"/>
-    <w:lsdException w:name="Dark List Accent 6" w:uiPriority="70"/>
-    <w:lsdException w:name="Colorful Shading Accent 6" w:uiPriority="71"/>
-    <w:lsdException w:name="Colorful List Accent 6" w:uiPriority="72"/>
-    <w:lsdException w:name="Colorful Grid Accent 6" w:uiPriority="73"/>
-    <w:lsdException w:name="Subtle Emphasis" w:uiPriority="19" w:qFormat="1"/>
-    <w:lsdException w:name="Intense Emphasis" w:uiPriority="21" w:qFormat="1"/>
-    <w:lsdException w:name="Subtle Reference" w:uiPriority="31" w:qFormat="1"/>
-    <w:lsdException w:name="Intense Reference" w:uiPriority="32" w:qFormat="1"/>
-    <w:lsdException w:name="Book Title" w:uiPriority="33" w:qFormat="1"/>
-    <w:lsdException w:name="Bibliography" w:semiHidden="1" w:uiPriority="37" w:unhideWhenUsed="1"/>
-    <w:lsdException w:name="TOC Heading" w:semiHidden="1" w:uiPriority="39" w:unhideWhenUsed="1" w:qFormat="1"/>
-    <w:lsdException w:name="Plain Table 1" w:uiPriority="41"/>
-    <w:lsdException w:name="Plain Table 2" w:uiPriority="42"/>
-    <w:lsdException w:name="Plain Table 3" w:uiPriority="43"/>
-    <w:lsdException w:name="Plain Table 4" w:uiPriority="44"/>
-    <w:lsdException w:name="Plain Table 5" w:uiPriority="45"/>
-    <w:lsdException w:name="Grid Table Light" w:uiPriority="40"/>
-    <w:lsdException w:name="Grid Table 1 Light" w:uiPriority="46"/>
-    <w:lsdException w:name="Grid Table 2" w:uiPriority="47"/>
-    <w:lsdException w:name="Grid Table 3" w:uiPriority="48"/>
-    <w:lsdException w:name="Grid Table 4" w:uiPriority="49"/>
-    <w:lsdException w:name="Grid Table 5 Dark" w:uiPriority="50"/>
-    <w:lsdException w:name="Grid Table 6 Colorful" w:uiPriority="51"/>
-    <w:lsdException w:name="Grid Table 7 Colorful" w:uiPriority="52"/>
-    <w:lsdException w:name="Grid Table 1 Light Accent 1" w:uiPriority="46"/>
-    <w:lsdException w:name="Grid Table 2 Accent 1" w:uiPriority="47"/>
-    <w:lsdException w:name="Grid Table 3 Accent 1" w:uiPriority="48"/>
-    <w:lsdException w:name="Grid Table 4 Accent 1" w:uiPriority="49"/>
-    <w:lsdException w:name="Grid Table 5 Dark Accent 1" w:uiPriority="50"/>
-    <w:lsdException w:name="Grid Table 6 Colorful Accent 1" w:uiPriority="51"/>
-    <w:lsdException w:name="Grid Table 7 Colorful Accent 1" w:uiPriority="52"/>
-    <w:lsdException w:name="Grid Table 1 Light Accent 2" w:uiPriority="46"/>
-    <w:lsdException w:name="Grid Table 2 Accent 2" w:uiPriority="47"/>
-    <w:lsdException w:name="Grid Table 3 Accent 2" w:uiPriority="48"/>
-    <w:lsdException w:name="Grid Table 4 Accent 2" w:uiPriority="49"/>
-    <w:lsdException w:name="Grid Table 5 Dark Accent 2" w:uiPriority="50"/>
-    <w:lsdException w:name="Grid Table 6 Colorful Accent 2" w:uiPriority="51"/>
-    <w:lsdException w:name="Grid Table 7 Colorful Accent 2" w:uiPriority="52"/>
-    <w:lsdException w:name="Grid Table 1 Light Accent 3" w:uiPriority="46"/>
-    <w:lsdException w:name="Grid Table 2 Accent 3" w:uiPriority="47"/>
-    <w:lsdException w:name="Grid Table 3 Accent 3" w:uiPriority="48"/>
-    <w:lsdException w:name="Grid Table 4 Accent 3" w:uiPriority="49"/>
-    <w:lsdException w:name="Grid Table 5 Dark Accent 3" w:uiPriority="50"/>
-    <w:lsdException w:name="Grid Table 6 Colorful Accent 3" w:uiPriority="51"/>
-    <w:lsdException w:name="Grid Table 7 Colorful Accent 3" w:uiPriority="52"/>
-    <w:lsdException w:name="Grid Table 1 Light Accent 4" w:uiPriority="46"/>
-    <w:lsdException w:name="Grid Table 2 Accent 4" w:uiPriority="47"/>
-    <w:lsdException w:name="Grid Table 3 Accent 4" w:uiPriority="48"/>
-    <w:lsdException w:name="Grid Table 4 Accent 4" w:uiPriority="49"/>
-    <w:lsdException w:name="Grid Table 5 Dark Accent 4" w:uiPriority="50"/>
-    <w:lsdException w:name="Grid Table 6 Colorful Accent 4" w:uiPriority="51"/>
-    <w:lsdException w:name="Grid Table 7 Colorful Accent 4" w:uiPriority="52"/>
-    <w:lsdException w:name="Grid Table 1 Light Accent 5" w:uiPriority="46"/>
-    <w:lsdException w:name="Grid Table 2 Accent 5" w:uiPriority="47"/>
-    <w:lsdException w:name="Grid Table 3 Accent 5" w:uiPriority="48"/>
-    <w:lsdException w:name="Grid Table 4 Accent 5" w:uiPriority="49"/>
-    <w:lsdException w:name="Grid Table 5 Dark Accent 5" w:uiPriority="50"/>
-    <w:lsdException w:name="Grid Table 6 Colorful Accent 5" w:uiPriority="51"/>
-    <w:lsdException w:name="Grid Table 7 Colorful Accent 5" w:uiPriority="52"/>
-    <w:lsdException w:name="Grid Table 1 Light Accent 6" w:uiPriority="46"/>
-    <w:lsdException w:name="Grid Table 2 Accent 6" w:uiPriority="47"/>
-    <w:lsdException w:name="Grid Table 3 Accent 6" w:uiPriority="48"/>
-    <w:lsdException w:name="Grid Table 4 Accent 6" w:uiPriority="49"/>
-    <w:lsdException w:name="Grid Table 5 Dark Accent 6" w:uiPriority="50"/>
-    <w:lsdException w:name="Grid Table 6 Colorful Accent 6" w:uiPriority="51"/>
-    <w:lsdException w:name="Grid Table 7 Colorful Accent 6" w:uiPriority="52"/>
-    <w:lsdException w:name="List Table 1 Light" w:uiPriority="46"/>
-    <w:lsdException w:name="List Table 2" w:uiPriority="47"/>
-    <w:lsdException w:name="List Table 3" w:uiPriority="48"/>
-    <w:lsdException w:name="List Table 4" w:uiPriority="49"/>
-    <w:lsdException w:name="List Table 5 Dark" w:uiPriority="50"/>
-    <w:lsdException w:name="List Table 6 Colorful" w:uiPriority="51"/>
-    <w:lsdException w:name="List Table 7 Colorful" w:uiPriority="52"/>
-    <w:lsdException w:name="List Table 1 Light Accent 1" w:uiPriority="46"/>
-    <w:lsdException w:name="List Table 2 Accent 1" w:uiPriority="47"/>
-    <w:lsdException w:name="List Table 3 Accent 1" w:uiPriority="48"/>
-    <w:lsdException w:name="List Table 4 Accent 1" w:uiPriority="49"/>
-    <w:lsdException w:name="List Table 5 Dark Accent 1" w:uiPriority="50"/>
-    <w:lsdException w:name="List Table 6 Colorful Accent 1" w:uiPriority="51"/>
-    <w:lsdException w:name="List Table 7 Colorful Accent 1" w:uiPriority="52"/>
-    <w:lsdException w:name="List Table 1 Light Accent 2" w:uiPriority="46"/>
-    <w:lsdException w:name="List Table 2 Accent 2" w:uiPriority="47"/>
-    <w:lsdException w:name="List Table 3 Accent 2" w:uiPriority="48"/>
-    <w:lsdException w:name="List Table 4 Accent 2" w:uiPriority="49"/>
-    <w:lsdException w:name="List Table 5 Dark Accent 2" w:uiPriority="50"/>
-    <w:lsdException w:name="List Table 6 Colorful Accent 2" w:uiPriority="51"/>
-    <w:lsdException w:name="List Table 7 Colorful Accent 2" w:uiPriority="52"/>
-    <w:lsdException w:name="List Table 1 Light Accent 3" w:uiPriority="46"/>
-    <w:lsdException w:name="List Table 2 Accent 3" w:uiPriority="47"/>
-    <w:lsdException w:name="List Table 3 Accent 3" w:uiPriority="48"/>
-    <w:lsdException w:name="List Table 4 Accent 3" w:uiPriority="49"/>
-    <w:lsdException w:name="List Table 5 Dark Accent 3" w:uiPriority="50"/>
-    <w:lsdException w:name="List Table 6 Colorful Accent 3" w:uiPriority="51"/>
-    <w:lsdException w:name="List Table 7 Colorful Accent 3" w:uiPriority="52"/>
-    <w:lsdException w:name="List Table 1 Light Accent 4" w:uiPriority="46"/>
-    <w:lsdException w:name="List Table 2 Accent 4" w:uiPriority="47"/>
-    <w:lsdException w:name="List Table 3 Accent 4" w:uiPriority="48"/>
-    <w:lsdException w:name="List Table 4 Accent 4" w:uiPriority="49"/>
-    <w:lsdException w:name="List Table 5 Dark Accent 4" w:uiPriority="50"/>
-    <w:lsdException w:name="List Table 6 Colorful Accent 4" w:uiPriority="51"/>
-    <w:lsdException w:name="List Table 7 Colorful Accent 4" w:uiPriority="52"/>
-    <w:lsdException w:name="List Table 1 Light Accent 5" w:uiPriority="46"/>
-    <w:lsdException w:name="List Table 2 Accent 5" w:uiPriority="47"/>
-    <w:lsdException w:name="List Table 3 Accent 5" w:uiPriority="48"/>
-    <w:lsdException w:name="List Table 4 Accent 5" w:uiPriority="49"/>
-    <w:lsdException w:name="List Table 5 Dark Accent 5" w:uiPriority="50"/>
-    <w:lsdException w:name="List Table 6 Colorful Accent 5" w:uiPriority="51"/>
-    <w:lsdException w:name="List Table 7 Colorful Accent 5" w:uiPriority="52"/>
-    <w:lsdException w:name="List Table 1 Light Accent 6" w:uiPriority="46"/>
-    <w:lsdException w:name="List Table 2 Accent 6" w:uiPriority="47"/>
-    <w:lsdException w:name="List Table 3 Accent 6" w:uiPriority="48"/>
-    <w:lsdException w:name="List Table 4 Accent 6" w:uiPriority="49"/>
-    <w:lsdException w:name="List Table 5 Dark Accent 6" w:uiPriority="50"/>
-    <w:lsdException w:name="List Table 6 Colorful Accent 6" w:uiPriority="51"/>
-    <w:lsdException w:name="List Table 7 Colorful Accent 6" w:uiPriority="52"/>
+  <w:latentStyles w:defLockedState="0" w:defUIPriority="99" w:defSemiHidden="1" w:defUnhideWhenUsed="1" w:defQFormat="0" w:count="276">
+    <w:lsdException w:name="Normal" w:semiHidden="0" w:uiPriority="0" w:unhideWhenUsed="0" w:qFormat="1"/>
+    <w:lsdException w:name="heading 1" w:semiHidden="0" w:uiPriority="9" w:unhideWhenUsed="0" w:qFormat="1"/>
+    <w:lsdException w:name="heading 2" w:uiPriority="9" w:qFormat="1"/>
+    <w:lsdException w:name="heading 3" w:uiPriority="9" w:qFormat="1"/>
+    <w:lsdException w:name="heading 4" w:uiPriority="9" w:qFormat="1"/>
+    <w:lsdException w:name="heading 5" w:uiPriority="9" w:qFormat="1"/>
+    <w:lsdException w:name="heading 6" w:uiPriority="9" w:qFormat="1"/>
+    <w:lsdException w:name="heading 7" w:uiPriority="9" w:qFormat="1"/>
+    <w:lsdException w:name="heading 8" w:uiPriority="9" w:qFormat="1"/>
+    <w:lsdException w:name="heading 9" w:uiPriority="9" w:qFormat="1"/>
+    <w:lsdException w:name="toc 1" w:uiPriority="39"/>
+    <w:lsdException w:name="toc 2" w:uiPriority="39"/>
+    <w:lsdException w:name="toc 3" w:uiPriority="39"/>
+    <w:lsdException w:name="toc 4" w:uiPriority="39"/>
+    <w:lsdException w:name="toc 5" w:uiPriority="39"/>
+    <w:lsdException w:name="toc 6" w:uiPriority="39"/>
+    <w:lsdException w:name="toc 7" w:uiPriority="39"/>
+    <w:lsdException w:name="toc 8" w:uiPriority="39"/>
+    <w:lsdException w:name="toc 9" w:uiPriority="39"/>
+    <w:lsdException w:name="caption" w:uiPriority="35" w:qFormat="1"/>
+    <w:lsdException w:name="Title" w:semiHidden="0" w:uiPriority="0" w:unhideWhenUsed="0" w:qFormat="1"/>
+    <w:lsdException w:name="Default Paragraph Font" w:uiPriority="1"/>
+    <w:lsdException w:name="Subtitle" w:semiHidden="0" w:uiPriority="11" w:unhideWhenUsed="0" w:qFormat="1"/>
+    <w:lsdException w:name="Strong" w:semiHidden="0" w:uiPriority="22" w:unhideWhenUsed="0" w:qFormat="1"/>
+    <w:lsdException w:name="Emphasis" w:semiHidden="0" w:uiPriority="20" w:unhideWhenUsed="0" w:qFormat="1"/>
+    <w:lsdException w:name="Table Grid" w:semiHidden="0" w:uiPriority="39" w:unhideWhenUsed="0"/>
+    <w:lsdException w:name="Placeholder Text" w:unhideWhenUsed="0"/>
+    <w:lsdException w:name="No Spacing" w:semiHidden="0" w:uiPriority="1" w:unhideWhenUsed="0" w:qFormat="1"/>
+    <w:lsdException w:name="Light Shading" w:semiHidden="0" w:uiPriority="60" w:unhideWhenUsed="0"/>
+    <w:lsdException w:name="Light List" w:semiHidden="0" w:uiPriority="61" w:unhideWhenUsed="0"/>
+    <w:lsdException w:name="Light Grid" w:semiHidden="0" w:uiPriority="62" w:unhideWhenUsed="0"/>
+    <w:lsdException w:name="Medium Shading 1" w:semiHidden="0" w:uiPriority="63" w:unhideWhenUsed="0"/>
+    <w:lsdException w:name="Medium Shading 2" w:semiHidden="0" w:uiPriority="64" w:unhideWhenUsed="0"/>
+    <w:lsdException w:name="Medium List 1" w:semiHidden="0" w:uiPriority="65" w:unhideWhenUsed="0"/>
+    <w:lsdException w:name="Medium List 2" w:semiHidden="0" w:uiPriority="66" w:unhideWhenUsed="0"/>
+    <w:lsdException w:name="Medium Grid 1" w:semiHidden="0" w:uiPriority="67" w:unhideWhenUsed="0"/>
+    <w:lsdException w:name="Medium Grid 2" w:semiHidden="0" w:uiPriority="68" w:unhideWhenUsed="0"/>
+    <w:lsdException w:name="Medium Grid 3" w:semiHidden="0" w:uiPriority="69" w:unhideWhenUsed="0"/>
+    <w:lsdException w:name="Dark List" w:semiHidden="0" w:uiPriority="70" w:unhideWhenUsed="0"/>
+    <w:lsdException w:name="Colorful Shading" w:semiHidden="0" w:uiPriority="71" w:unhideWhenUsed="0"/>
+    <w:lsdException w:name="Colorful List" w:semiHidden="0" w:uiPriority="72" w:unhideWhenUsed="0"/>
+    <w:lsdException w:name="Colorful Grid" w:semiHidden="0" w:uiPriority="73" w:unhideWhenUsed="0"/>
+    <w:lsdException w:name="Light Shading Accent 1" w:semiHidden="0" w:uiPriority="60" w:unhideWhenUsed="0"/>
+    <w:lsdException w:name="Light List Accent 1" w:semiHidden="0" w:uiPriority="61" w:unhideWhenUsed="0"/>
+    <w:lsdException w:name="Light Grid Accent 1" w:semiHidden="0" w:uiPriority="62" w:unhideWhenUsed="0"/>
+    <w:lsdException w:name="Medium Shading 1 Accent 1" w:semiHidden="0" w:uiPriority="63" w:unhideWhenUsed="0"/>
+    <w:lsdException w:name="Medium Shading 2 Accent 1" w:semiHidden="0" w:uiPriority="64" w:unhideWhenUsed="0"/>
+    <w:lsdException w:name="Medium List 1 Accent 1" w:semiHidden="0" w:uiPriority="65" w:unhideWhenUsed="0"/>
+    <w:lsdException w:name="Revision" w:unhideWhenUsed="0"/>
+    <w:lsdException w:name="List Paragraph" w:semiHidden="0" w:uiPriority="34" w:unhideWhenUsed="0" w:qFormat="1"/>
+    <w:lsdException w:name="Quote" w:semiHidden="0" w:uiPriority="29" w:unhideWhenUsed="0" w:qFormat="1"/>
+    <w:lsdException w:name="Intense Quote" w:semiHidden="0" w:uiPriority="30" w:unhideWhenUsed="0" w:qFormat="1"/>
+    <w:lsdException w:name="Medium List 2 Accent 1" w:semiHidden="0" w:uiPriority="66" w:unhideWhenUsed="0"/>
+    <w:lsdException w:name="Medium Grid 1 Accent 1" w:semiHidden="0" w:uiPriority="67" w:unhideWhenUsed="0"/>
+    <w:lsdException w:name="Medium Grid 2 Accent 1" w:semiHidden="0" w:uiPriority="68" w:unhideWhenUsed="0"/>
+    <w:lsdException w:name="Medium Grid 3 Accent 1" w:semiHidden="0" w:uiPriority="69" w:unhideWhenUsed="0"/>
+    <w:lsdException w:name="Dark List Accent 1" w:semiHidden="0" w:uiPriority="70" w:unhideWhenUsed="0"/>
+    <w:lsdException w:name="Colorful Shading Accent 1" w:semiHidden="0" w:uiPriority="71" w:unhideWhenUsed="0"/>
+    <w:lsdException w:name="Colorful List Accent 1" w:semiHidden="0" w:uiPriority="72" w:unhideWhenUsed="0"/>
+    <w:lsdException w:name="Colorful Grid Accent 1" w:semiHidden="0" w:uiPriority="73" w:unhideWhenUsed="0"/>
+    <w:lsdException w:name="Light Shading Accent 2" w:semiHidden="0" w:uiPriority="60" w:unhideWhenUsed="0"/>
+    <w:lsdException w:name="Light List Accent 2" w:semiHidden="0" w:uiPriority="61" w:unhideWhenUsed="0"/>
+    <w:lsdException w:name="Light Grid Accent 2" w:semiHidden="0" w:uiPriority="62" w:unhideWhenUsed="0"/>
+    <w:lsdException w:name="Medium Shading 1 Accent 2" w:semiHidden="0" w:uiPriority="63" w:unhideWhenUsed="0"/>
+    <w:lsdException w:name="Medium Shading 2 Accent 2" w:semiHidden="0" w:uiPriority="64" w:unhideWhenUsed="0"/>
+    <w:lsdException w:name="Medium List 1 Accent 2" w:semiHidden="0" w:uiPriority="65" w:unhideWhenUsed="0"/>
+    <w:lsdException w:name="Medium List 2 Accent 2" w:semiHidden="0" w:uiPriority="66" w:unhideWhenUsed="0"/>
+    <w:lsdException w:name="Medium Grid 1 Accent 2" w:semiHidden="0" w:uiPriority="67" w:unhideWhenUsed="0"/>
+    <w:lsdException w:name="Medium Grid 2 Accent 2" w:semiHidden="0" w:uiPriority="68" w:unhideWhenUsed="0"/>
+    <w:lsdException w:name="Medium Grid 3 Accent 2" w:semiHidden="0" w:uiPriority="69" w:unhideWhenUsed="0"/>
+    <w:lsdException w:name="Dark List Accent 2" w:semiHidden="0" w:uiPriority="70" w:unhideWhenUsed="0"/>
+    <w:lsdException w:name="Colorful Shading Accent 2" w:semiHidden="0" w:uiPriority="71" w:unhideWhenUsed="0"/>
+    <w:lsdException w:name="Colorful List Accent 2" w:semiHidden="0" w:uiPriority="72" w:unhideWhenUsed="0"/>
+    <w:lsdException w:name="Colorful Grid Accent 2" w:semiHidden="0" w:uiPriority="73" w:unhideWhenUsed="0"/>
+    <w:lsdException w:name="Light Shading Accent 3" w:semiHidden="0" w:uiPriority="60" w:unhideWhenUsed="0"/>
+    <w:lsdException w:name="Light List Accent 3" w:semiHidden="0" w:uiPriority="61" w:unhideWhenUsed="0"/>
+    <w:lsdException w:name="Light Grid Accent 3" w:semiHidden="0" w:uiPriority="62" w:unhideWhenUsed="0"/>
+    <w:lsdException w:name="Medium Shading 1 Accent 3" w:semiHidden="0" w:uiPriority="63" w:unhideWhenUsed="0"/>
+    <w:lsdException w:name="Medium Shading 2 Accent 3" w:semiHidden="0" w:uiPriority="64" w:unhideWhenUsed="0"/>
+    <w:lsdException w:name="Medium List 1 Accent 3" w:semiHidden="0" w:uiPriority="65" w:unhideWhenUsed="0"/>
+    <w:lsdException w:name="Medium List 2 Accent 3" w:semiHidden="0" w:uiPriority="66" w:unhideWhenUsed="0"/>
+    <w:lsdException w:name="Medium Grid 1 Accent 3" w:semiHidden="0" w:uiPriority="67" w:unhideWhenUsed="0"/>
+    <w:lsdException w:name="Medium Grid 2 Accent 3" w:semiHidden="0" w:uiPriority="68" w:unhideWhenUsed="0"/>
+    <w:lsdException w:name="Medium Grid 3 Accent 3" w:semiHidden="0" w:uiPriority="69" w:unhideWhenUsed="0"/>
+    <w:lsdException w:name="Dark List Accent 3" w:semiHidden="0" w:uiPriority="70" w:unhideWhenUsed="0"/>
+    <w:lsdException w:name="Colorful Shading Accent 3" w:semiHidden="0" w:uiPriority="71" w:unhideWhenUsed="0"/>
+    <w:lsdException w:name="Colorful List Accent 3" w:semiHidden="0" w:uiPriority="72" w:unhideWhenUsed="0"/>
+    <w:lsdException w:name="Colorful Grid Accent 3" w:semiHidden="0" w:uiPriority="73" w:unhideWhenUsed="0"/>
+    <w:lsdException w:name="Light Shading Accent 4" w:semiHidden="0" w:uiPriority="60" w:unhideWhenUsed="0"/>
+    <w:lsdException w:name="Light List Accent 4" w:semiHidden="0" w:uiPriority="61" w:unhideWhenUsed="0"/>
+    <w:lsdException w:name="Light Grid Accent 4" w:semiHidden="0" w:uiPriority="62" w:unhideWhenUsed="0"/>
+    <w:lsdException w:name="Medium Shading 1 Accent 4" w:semiHidden="0" w:uiPriority="63" w:unhideWhenUsed="0"/>
+    <w:lsdException w:name="Medium Shading 2 Accent 4" w:semiHidden="0" w:uiPriority="64" w:unhideWhenUsed="0"/>
+    <w:lsdException w:name="Medium List 1 Accent 4" w:semiHidden="0" w:uiPriority="65" w:unhideWhenUsed="0"/>
+    <w:lsdException w:name="Medium List 2 Accent 4" w:semiHidden="0" w:uiPriority="66" w:unhideWhenUsed="0"/>
+    <w:lsdException w:name="Medium Grid 1 Accent 4" w:semiHidden="0" w:uiPriority="67" w:unhideWhenUsed="0"/>
+    <w:lsdException w:name="Medium Grid 2 Accent 4" w:semiHidden="0" w:uiPriority="68" w:unhideWhenUsed="0"/>
+    <w:lsdException w:name="Medium Grid 3 Accent 4" w:semiHidden="0" w:uiPriority="69" w:unhideWhenUsed="0"/>
+    <w:lsdException w:name="Dark List Accent 4" w:semiHidden="0" w:uiPriority="70" w:unhideWhenUsed="0"/>
+    <w:lsdException w:name="Colorful Shading Accent 4" w:semiHidden="0" w:uiPriority="71" w:unhideWhenUsed="0"/>
+    <w:lsdException w:name="Colorful List Accent 4" w:semiHidden="0" w:uiPriority="72" w:unhideWhenUsed="0"/>
+    <w:lsdException w:name="Colorful Grid Accent 4" w:semiHidden="0" w:uiPriority="73" w:unhideWhenUsed="0"/>
+    <w:lsdException w:name="Light Shading Accent 5" w:semiHidden="0" w:uiPriority="60" w:unhideWhenUsed="0"/>
+    <w:lsdException w:name="Light List Accent 5" w:semiHidden="0" w:uiPriority="61" w:unhideWhenUsed="0"/>
+    <w:lsdException w:name="Light Grid Accent 5" w:semiHidden="0" w:uiPriority="62" w:unhideWhenUsed="0"/>
+    <w:lsdException w:name="Medium Shading 1 Accent 5" w:semiHidden="0" w:uiPriority="63" w:unhideWhenUsed="0"/>
+    <w:lsdException w:name="Medium Shading 2 Accent 5" w:semiHidden="0" w:uiPriority="64" w:unhideWhenUsed="0"/>
+    <w:lsdException w:name="Medium List 1 Accent 5" w:semiHidden="0" w:uiPriority="65" w:unhideWhenUsed="0"/>
+    <w:lsdException w:name="Medium List 2 Accent 5" w:semiHidden="0" w:uiPriority="66" w:unhideWhenUsed="0"/>
+    <w:lsdException w:name="Medium Grid 1 Accent 5" w:semiHidden="0" w:uiPriority="67" w:unhideWhenUsed="0"/>
+    <w:lsdException w:name="Medium Grid 2 Accent 5" w:semiHidden="0" w:uiPriority="68" w:unhideWhenUsed="0"/>
+    <w:lsdException w:name="Medium Grid 3 Accent 5" w:semiHidden="0" w:uiPriority="69" w:unhideWhenUsed="0"/>
+    <w:lsdException w:name="Dark List Accent 5" w:semiHidden="0" w:uiPriority="70" w:unhideWhenUsed="0"/>
+    <w:lsdException w:name="Colorful Shading Accent 5" w:semiHidden="0" w:uiPriority="71" w:unhideWhenUsed="0"/>
+    <w:lsdException w:name="Colorful List Accent 5" w:semiHidden="0" w:uiPriority="72" w:unhideWhenUsed="0"/>
+    <w:lsdException w:name="Colorful Grid Accent 5" w:semiHidden="0" w:uiPriority="73" w:unhideWhenUsed="0"/>
+    <w:lsdException w:name="Light Shading Accent 6" w:semiHidden="0" w:uiPriority="60" w:unhideWhenUsed="0"/>
+    <w:lsdException w:name="Light List Accent 6" w:semiHidden="0" w:uiPriority="61" w:unhideWhenUsed="0"/>
+    <w:lsdException w:name="Light Grid Accent 6" w:semiHidden="0" w:uiPriority="62" w:unhideWhenUsed="0"/>
+    <w:lsdException w:name="Medium Shading 1 Accent 6" w:semiHidden="0" w:uiPriority="63" w:unhideWhenUsed="0"/>
+    <w:lsdException w:name="Medium Shading 2 Accent 6" w:semiHidden="0" w:uiPriority="64" w:unhideWhenUsed="0"/>
+    <w:lsdException w:name="Medium List 1 Accent 6" w:semiHidden="0" w:uiPriority="65" w:unhideWhenUsed="0"/>
+    <w:lsdException w:name="Medium List 2 Accent 6" w:semiHidden="0" w:uiPriority="66" w:unhideWhenUsed="0"/>
+    <w:lsdException w:name="Medium Grid 1 Accent 6" w:semiHidden="0" w:uiPriority="67" w:unhideWhenUsed="0"/>
+    <w:lsdException w:name="Medium Grid 2 Accent 6" w:semiHidden="0" w:uiPriority="68" w:unhideWhenUsed="0"/>
+    <w:lsdException w:name="Medium Grid 3 Accent 6" w:semiHidden="0" w:uiPriority="69" w:unhideWhenUsed="0"/>
+    <w:lsdException w:name="Dark List Accent 6" w:semiHidden="0" w:uiPriority="70" w:unhideWhenUsed="0"/>
+    <w:lsdException w:name="Colorful Shading Accent 6" w:semiHidden="0" w:uiPriority="71" w:unhideWhenUsed="0"/>
+    <w:lsdException w:name="Colorful List Accent 6" w:semiHidden="0" w:uiPriority="72" w:unhideWhenUsed="0"/>
+    <w:lsdException w:name="Colorful Grid Accent 6" w:semiHidden="0" w:uiPriority="73" w:unhideWhenUsed="0"/>
+    <w:lsdException w:name="Subtle Emphasis" w:semiHidden="0" w:uiPriority="19" w:unhideWhenUsed="0" w:qFormat="1"/>
+    <w:lsdException w:name="Intense Emphasis" w:semiHidden="0" w:uiPriority="21" w:unhideWhenUsed="0" w:qFormat="1"/>
+    <w:lsdException w:name="Subtle Reference" w:semiHidden="0" w:uiPriority="31" w:unhideWhenUsed="0" w:qFormat="1"/>
+    <w:lsdException w:name="Intense Reference" w:semiHidden="0" w:uiPriority="32" w:unhideWhenUsed="0" w:qFormat="1"/>
+    <w:lsdException w:name="Book Title" w:semiHidden="0" w:uiPriority="33" w:unhideWhenUsed="0" w:qFormat="1"/>
+    <w:lsdException w:name="Bibliography" w:uiPriority="37"/>
+    <w:lsdException w:name="TOC Heading" w:uiPriority="39" w:qFormat="1"/>
   </w:latentStyles>
   <w:style w:type="paragraph" w:default="1" w:styleId="Normal">
     <w:name w:val="Normal"/>
@@ -3209,6 +3800,356 @@
       </w:tblCellMar>
     </w:tblPr>
   </w:style>
+  <w:style w:type="paragraph" w:customStyle="1" w:styleId="normal0">
+    <w:name w:val="normal"/>
+    <w:rsid w:val="00551AB2"/>
+    <w:rPr>
+      <w:rFonts w:eastAsia="宋体"/>
+      <w:lang w:eastAsia="en-US"/>
+    </w:rPr>
+  </w:style>
+</w:styles>
+</file>
+
+<file path=word/stylesWithEffects.xml><?xml version="1.0" encoding="utf-8"?>
+<w:styles xmlns:wpc="http://schemas.microsoft.com/office/word/2010/wordprocessingCanvas" xmlns:mo="http://schemas.microsoft.com/office/mac/office/2008/main" xmlns:mc="http://schemas.openxmlformats.org/markup-compatibility/2006" xmlns:mv="urn:schemas-microsoft-com:mac:vml" xmlns:o="urn:schemas-microsoft-com:office:office" xmlns:r="http://schemas.openxmlformats.org/officeDocument/2006/relationships" xmlns:m="http://schemas.openxmlformats.org/officeDocument/2006/math" xmlns:v="urn:schemas-microsoft-com:vml" xmlns:wp14="http://schemas.microsoft.com/office/word/2010/wordprocessingDrawing" xmlns:wp="http://schemas.openxmlformats.org/drawingml/2006/wordprocessingDrawing" xmlns:w10="urn:schemas-microsoft-com:office:word" xmlns:w="http://schemas.openxmlformats.org/wordprocessingml/2006/main" xmlns:w14="http://schemas.microsoft.com/office/word/2010/wordml" xmlns:wpg="http://schemas.microsoft.com/office/word/2010/wordprocessingGroup" xmlns:wpi="http://schemas.microsoft.com/office/word/2010/wordprocessingInk" xmlns:wne="http://schemas.microsoft.com/office/word/2006/wordml" xmlns:wps="http://schemas.microsoft.com/office/word/2010/wordprocessingShape" mc:Ignorable="w14 wp14">
+  <w:docDefaults>
+    <w:rPrDefault>
+      <w:rPr>
+        <w:rFonts w:ascii="Times New Roman" w:eastAsia="Times New Roman" w:hAnsi="Times New Roman" w:cs="Times New Roman"/>
+        <w:color w:val="000000"/>
+        <w:sz w:val="24"/>
+        <w:szCs w:val="24"/>
+        <w:lang w:val="en-US" w:eastAsia="zh-CN" w:bidi="ar-SA"/>
+      </w:rPr>
+    </w:rPrDefault>
+    <w:pPrDefault/>
+  </w:docDefaults>
+  <w:latentStyles w:defLockedState="0" w:defUIPriority="99" w:defSemiHidden="1" w:defUnhideWhenUsed="1" w:defQFormat="0" w:count="276">
+    <w:lsdException w:name="Normal" w:semiHidden="0" w:uiPriority="0" w:unhideWhenUsed="0" w:qFormat="1"/>
+    <w:lsdException w:name="heading 1" w:semiHidden="0" w:uiPriority="9" w:unhideWhenUsed="0" w:qFormat="1"/>
+    <w:lsdException w:name="heading 2" w:uiPriority="9" w:qFormat="1"/>
+    <w:lsdException w:name="heading 3" w:uiPriority="9" w:qFormat="1"/>
+    <w:lsdException w:name="heading 4" w:uiPriority="9" w:qFormat="1"/>
+    <w:lsdException w:name="heading 5" w:uiPriority="9" w:qFormat="1"/>
+    <w:lsdException w:name="heading 6" w:uiPriority="9" w:qFormat="1"/>
+    <w:lsdException w:name="heading 7" w:uiPriority="9" w:qFormat="1"/>
+    <w:lsdException w:name="heading 8" w:uiPriority="9" w:qFormat="1"/>
+    <w:lsdException w:name="heading 9" w:uiPriority="9" w:qFormat="1"/>
+    <w:lsdException w:name="toc 1" w:uiPriority="39"/>
+    <w:lsdException w:name="toc 2" w:uiPriority="39"/>
+    <w:lsdException w:name="toc 3" w:uiPriority="39"/>
+    <w:lsdException w:name="toc 4" w:uiPriority="39"/>
+    <w:lsdException w:name="toc 5" w:uiPriority="39"/>
+    <w:lsdException w:name="toc 6" w:uiPriority="39"/>
+    <w:lsdException w:name="toc 7" w:uiPriority="39"/>
+    <w:lsdException w:name="toc 8" w:uiPriority="39"/>
+    <w:lsdException w:name="toc 9" w:uiPriority="39"/>
+    <w:lsdException w:name="caption" w:uiPriority="35" w:qFormat="1"/>
+    <w:lsdException w:name="Title" w:semiHidden="0" w:uiPriority="0" w:unhideWhenUsed="0" w:qFormat="1"/>
+    <w:lsdException w:name="Default Paragraph Font" w:uiPriority="1"/>
+    <w:lsdException w:name="Subtitle" w:semiHidden="0" w:uiPriority="11" w:unhideWhenUsed="0" w:qFormat="1"/>
+    <w:lsdException w:name="Strong" w:semiHidden="0" w:uiPriority="22" w:unhideWhenUsed="0" w:qFormat="1"/>
+    <w:lsdException w:name="Emphasis" w:semiHidden="0" w:uiPriority="20" w:unhideWhenUsed="0" w:qFormat="1"/>
+    <w:lsdException w:name="Table Grid" w:semiHidden="0" w:uiPriority="39" w:unhideWhenUsed="0"/>
+    <w:lsdException w:name="Placeholder Text" w:unhideWhenUsed="0"/>
+    <w:lsdException w:name="No Spacing" w:semiHidden="0" w:uiPriority="1" w:unhideWhenUsed="0" w:qFormat="1"/>
+    <w:lsdException w:name="Light Shading" w:semiHidden="0" w:uiPriority="60" w:unhideWhenUsed="0"/>
+    <w:lsdException w:name="Light List" w:semiHidden="0" w:uiPriority="61" w:unhideWhenUsed="0"/>
+    <w:lsdException w:name="Light Grid" w:semiHidden="0" w:uiPriority="62" w:unhideWhenUsed="0"/>
+    <w:lsdException w:name="Medium Shading 1" w:semiHidden="0" w:uiPriority="63" w:unhideWhenUsed="0"/>
+    <w:lsdException w:name="Medium Shading 2" w:semiHidden="0" w:uiPriority="64" w:unhideWhenUsed="0"/>
+    <w:lsdException w:name="Medium List 1" w:semiHidden="0" w:uiPriority="65" w:unhideWhenUsed="0"/>
+    <w:lsdException w:name="Medium List 2" w:semiHidden="0" w:uiPriority="66" w:unhideWhenUsed="0"/>
+    <w:lsdException w:name="Medium Grid 1" w:semiHidden="0" w:uiPriority="67" w:unhideWhenUsed="0"/>
+    <w:lsdException w:name="Medium Grid 2" w:semiHidden="0" w:uiPriority="68" w:unhideWhenUsed="0"/>
+    <w:lsdException w:name="Medium Grid 3" w:semiHidden="0" w:uiPriority="69" w:unhideWhenUsed="0"/>
+    <w:lsdException w:name="Dark List" w:semiHidden="0" w:uiPriority="70" w:unhideWhenUsed="0"/>
+    <w:lsdException w:name="Colorful Shading" w:semiHidden="0" w:uiPriority="71" w:unhideWhenUsed="0"/>
+    <w:lsdException w:name="Colorful List" w:semiHidden="0" w:uiPriority="72" w:unhideWhenUsed="0"/>
+    <w:lsdException w:name="Colorful Grid" w:semiHidden="0" w:uiPriority="73" w:unhideWhenUsed="0"/>
+    <w:lsdException w:name="Light Shading Accent 1" w:semiHidden="0" w:uiPriority="60" w:unhideWhenUsed="0"/>
+    <w:lsdException w:name="Light List Accent 1" w:semiHidden="0" w:uiPriority="61" w:unhideWhenUsed="0"/>
+    <w:lsdException w:name="Light Grid Accent 1" w:semiHidden="0" w:uiPriority="62" w:unhideWhenUsed="0"/>
+    <w:lsdException w:name="Medium Shading 1 Accent 1" w:semiHidden="0" w:uiPriority="63" w:unhideWhenUsed="0"/>
+    <w:lsdException w:name="Medium Shading 2 Accent 1" w:semiHidden="0" w:uiPriority="64" w:unhideWhenUsed="0"/>
+    <w:lsdException w:name="Medium List 1 Accent 1" w:semiHidden="0" w:uiPriority="65" w:unhideWhenUsed="0"/>
+    <w:lsdException w:name="Revision" w:unhideWhenUsed="0"/>
+    <w:lsdException w:name="List Paragraph" w:semiHidden="0" w:uiPriority="34" w:unhideWhenUsed="0" w:qFormat="1"/>
+    <w:lsdException w:name="Quote" w:semiHidden="0" w:uiPriority="29" w:unhideWhenUsed="0" w:qFormat="1"/>
+    <w:lsdException w:name="Intense Quote" w:semiHidden="0" w:uiPriority="30" w:unhideWhenUsed="0" w:qFormat="1"/>
+    <w:lsdException w:name="Medium List 2 Accent 1" w:semiHidden="0" w:uiPriority="66" w:unhideWhenUsed="0"/>
+    <w:lsdException w:name="Medium Grid 1 Accent 1" w:semiHidden="0" w:uiPriority="67" w:unhideWhenUsed="0"/>
+    <w:lsdException w:name="Medium Grid 2 Accent 1" w:semiHidden="0" w:uiPriority="68" w:unhideWhenUsed="0"/>
+    <w:lsdException w:name="Medium Grid 3 Accent 1" w:semiHidden="0" w:uiPriority="69" w:unhideWhenUsed="0"/>
+    <w:lsdException w:name="Dark List Accent 1" w:semiHidden="0" w:uiPriority="70" w:unhideWhenUsed="0"/>
+    <w:lsdException w:name="Colorful Shading Accent 1" w:semiHidden="0" w:uiPriority="71" w:unhideWhenUsed="0"/>
+    <w:lsdException w:name="Colorful List Accent 1" w:semiHidden="0" w:uiPriority="72" w:unhideWhenUsed="0"/>
+    <w:lsdException w:name="Colorful Grid Accent 1" w:semiHidden="0" w:uiPriority="73" w:unhideWhenUsed="0"/>
+    <w:lsdException w:name="Light Shading Accent 2" w:semiHidden="0" w:uiPriority="60" w:unhideWhenUsed="0"/>
+    <w:lsdException w:name="Light List Accent 2" w:semiHidden="0" w:uiPriority="61" w:unhideWhenUsed="0"/>
+    <w:lsdException w:name="Light Grid Accent 2" w:semiHidden="0" w:uiPriority="62" w:unhideWhenUsed="0"/>
+    <w:lsdException w:name="Medium Shading 1 Accent 2" w:semiHidden="0" w:uiPriority="63" w:unhideWhenUsed="0"/>
+    <w:lsdException w:name="Medium Shading 2 Accent 2" w:semiHidden="0" w:uiPriority="64" w:unhideWhenUsed="0"/>
+    <w:lsdException w:name="Medium List 1 Accent 2" w:semiHidden="0" w:uiPriority="65" w:unhideWhenUsed="0"/>
+    <w:lsdException w:name="Medium List 2 Accent 2" w:semiHidden="0" w:uiPriority="66" w:unhideWhenUsed="0"/>
+    <w:lsdException w:name="Medium Grid 1 Accent 2" w:semiHidden="0" w:uiPriority="67" w:unhideWhenUsed="0"/>
+    <w:lsdException w:name="Medium Grid 2 Accent 2" w:semiHidden="0" w:uiPriority="68" w:unhideWhenUsed="0"/>
+    <w:lsdException w:name="Medium Grid 3 Accent 2" w:semiHidden="0" w:uiPriority="69" w:unhideWhenUsed="0"/>
+    <w:lsdException w:name="Dark List Accent 2" w:semiHidden="0" w:uiPriority="70" w:unhideWhenUsed="0"/>
+    <w:lsdException w:name="Colorful Shading Accent 2" w:semiHidden="0" w:uiPriority="71" w:unhideWhenUsed="0"/>
+    <w:lsdException w:name="Colorful List Accent 2" w:semiHidden="0" w:uiPriority="72" w:unhideWhenUsed="0"/>
+    <w:lsdException w:name="Colorful Grid Accent 2" w:semiHidden="0" w:uiPriority="73" w:unhideWhenUsed="0"/>
+    <w:lsdException w:name="Light Shading Accent 3" w:semiHidden="0" w:uiPriority="60" w:unhideWhenUsed="0"/>
+    <w:lsdException w:name="Light List Accent 3" w:semiHidden="0" w:uiPriority="61" w:unhideWhenUsed="0"/>
+    <w:lsdException w:name="Light Grid Accent 3" w:semiHidden="0" w:uiPriority="62" w:unhideWhenUsed="0"/>
+    <w:lsdException w:name="Medium Shading 1 Accent 3" w:semiHidden="0" w:uiPriority="63" w:unhideWhenUsed="0"/>
+    <w:lsdException w:name="Medium Shading 2 Accent 3" w:semiHidden="0" w:uiPriority="64" w:unhideWhenUsed="0"/>
+    <w:lsdException w:name="Medium List 1 Accent 3" w:semiHidden="0" w:uiPriority="65" w:unhideWhenUsed="0"/>
+    <w:lsdException w:name="Medium List 2 Accent 3" w:semiHidden="0" w:uiPriority="66" w:unhideWhenUsed="0"/>
+    <w:lsdException w:name="Medium Grid 1 Accent 3" w:semiHidden="0" w:uiPriority="67" w:unhideWhenUsed="0"/>
+    <w:lsdException w:name="Medium Grid 2 Accent 3" w:semiHidden="0" w:uiPriority="68" w:unhideWhenUsed="0"/>
+    <w:lsdException w:name="Medium Grid 3 Accent 3" w:semiHidden="0" w:uiPriority="69" w:unhideWhenUsed="0"/>
+    <w:lsdException w:name="Dark List Accent 3" w:semiHidden="0" w:uiPriority="70" w:unhideWhenUsed="0"/>
+    <w:lsdException w:name="Colorful Shading Accent 3" w:semiHidden="0" w:uiPriority="71" w:unhideWhenUsed="0"/>
+    <w:lsdException w:name="Colorful List Accent 3" w:semiHidden="0" w:uiPriority="72" w:unhideWhenUsed="0"/>
+    <w:lsdException w:name="Colorful Grid Accent 3" w:semiHidden="0" w:uiPriority="73" w:unhideWhenUsed="0"/>
+    <w:lsdException w:name="Light Shading Accent 4" w:semiHidden="0" w:uiPriority="60" w:unhideWhenUsed="0"/>
+    <w:lsdException w:name="Light List Accent 4" w:semiHidden="0" w:uiPriority="61" w:unhideWhenUsed="0"/>
+    <w:lsdException w:name="Light Grid Accent 4" w:semiHidden="0" w:uiPriority="62" w:unhideWhenUsed="0"/>
+    <w:lsdException w:name="Medium Shading 1 Accent 4" w:semiHidden="0" w:uiPriority="63" w:unhideWhenUsed="0"/>
+    <w:lsdException w:name="Medium Shading 2 Accent 4" w:semiHidden="0" w:uiPriority="64" w:unhideWhenUsed="0"/>
+    <w:lsdException w:name="Medium List 1 Accent 4" w:semiHidden="0" w:uiPriority="65" w:unhideWhenUsed="0"/>
+    <w:lsdException w:name="Medium List 2 Accent 4" w:semiHidden="0" w:uiPriority="66" w:unhideWhenUsed="0"/>
+    <w:lsdException w:name="Medium Grid 1 Accent 4" w:semiHidden="0" w:uiPriority="67" w:unhideWhenUsed="0"/>
+    <w:lsdException w:name="Medium Grid 2 Accent 4" w:semiHidden="0" w:uiPriority="68" w:unhideWhenUsed="0"/>
+    <w:lsdException w:name="Medium Grid 3 Accent 4" w:semiHidden="0" w:uiPriority="69" w:unhideWhenUsed="0"/>
+    <w:lsdException w:name="Dark List Accent 4" w:semiHidden="0" w:uiPriority="70" w:unhideWhenUsed="0"/>
+    <w:lsdException w:name="Colorful Shading Accent 4" w:semiHidden="0" w:uiPriority="71" w:unhideWhenUsed="0"/>
+    <w:lsdException w:name="Colorful List Accent 4" w:semiHidden="0" w:uiPriority="72" w:unhideWhenUsed="0"/>
+    <w:lsdException w:name="Colorful Grid Accent 4" w:semiHidden="0" w:uiPriority="73" w:unhideWhenUsed="0"/>
+    <w:lsdException w:name="Light Shading Accent 5" w:semiHidden="0" w:uiPriority="60" w:unhideWhenUsed="0"/>
+    <w:lsdException w:name="Light List Accent 5" w:semiHidden="0" w:uiPriority="61" w:unhideWhenUsed="0"/>
+    <w:lsdException w:name="Light Grid Accent 5" w:semiHidden="0" w:uiPriority="62" w:unhideWhenUsed="0"/>
+    <w:lsdException w:name="Medium Shading 1 Accent 5" w:semiHidden="0" w:uiPriority="63" w:unhideWhenUsed="0"/>
+    <w:lsdException w:name="Medium Shading 2 Accent 5" w:semiHidden="0" w:uiPriority="64" w:unhideWhenUsed="0"/>
+    <w:lsdException w:name="Medium List 1 Accent 5" w:semiHidden="0" w:uiPriority="65" w:unhideWhenUsed="0"/>
+    <w:lsdException w:name="Medium List 2 Accent 5" w:semiHidden="0" w:uiPriority="66" w:unhideWhenUsed="0"/>
+    <w:lsdException w:name="Medium Grid 1 Accent 5" w:semiHidden="0" w:uiPriority="67" w:unhideWhenUsed="0"/>
+    <w:lsdException w:name="Medium Grid 2 Accent 5" w:semiHidden="0" w:uiPriority="68" w:unhideWhenUsed="0"/>
+    <w:lsdException w:name="Medium Grid 3 Accent 5" w:semiHidden="0" w:uiPriority="69" w:unhideWhenUsed="0"/>
+    <w:lsdException w:name="Dark List Accent 5" w:semiHidden="0" w:uiPriority="70" w:unhideWhenUsed="0"/>
+    <w:lsdException w:name="Colorful Shading Accent 5" w:semiHidden="0" w:uiPriority="71" w:unhideWhenUsed="0"/>
+    <w:lsdException w:name="Colorful List Accent 5" w:semiHidden="0" w:uiPriority="72" w:unhideWhenUsed="0"/>
+    <w:lsdException w:name="Colorful Grid Accent 5" w:semiHidden="0" w:uiPriority="73" w:unhideWhenUsed="0"/>
+    <w:lsdException w:name="Light Shading Accent 6" w:semiHidden="0" w:uiPriority="60" w:unhideWhenUsed="0"/>
+    <w:lsdException w:name="Light List Accent 6" w:semiHidden="0" w:uiPriority="61" w:unhideWhenUsed="0"/>
+    <w:lsdException w:name="Light Grid Accent 6" w:semiHidden="0" w:uiPriority="62" w:unhideWhenUsed="0"/>
+    <w:lsdException w:name="Medium Shading 1 Accent 6" w:semiHidden="0" w:uiPriority="63" w:unhideWhenUsed="0"/>
+    <w:lsdException w:name="Medium Shading 2 Accent 6" w:semiHidden="0" w:uiPriority="64" w:unhideWhenUsed="0"/>
+    <w:lsdException w:name="Medium List 1 Accent 6" w:semiHidden="0" w:uiPriority="65" w:unhideWhenUsed="0"/>
+    <w:lsdException w:name="Medium List 2 Accent 6" w:semiHidden="0" w:uiPriority="66" w:unhideWhenUsed="0"/>
+    <w:lsdException w:name="Medium Grid 1 Accent 6" w:semiHidden="0" w:uiPriority="67" w:unhideWhenUsed="0"/>
+    <w:lsdException w:name="Medium Grid 2 Accent 6" w:semiHidden="0" w:uiPriority="68" w:unhideWhenUsed="0"/>
+    <w:lsdException w:name="Medium Grid 3 Accent 6" w:semiHidden="0" w:uiPriority="69" w:unhideWhenUsed="0"/>
+    <w:lsdException w:name="Dark List Accent 6" w:semiHidden="0" w:uiPriority="70" w:unhideWhenUsed="0"/>
+    <w:lsdException w:name="Colorful Shading Accent 6" w:semiHidden="0" w:uiPriority="71" w:unhideWhenUsed="0"/>
+    <w:lsdException w:name="Colorful List Accent 6" w:semiHidden="0" w:uiPriority="72" w:unhideWhenUsed="0"/>
+    <w:lsdException w:name="Colorful Grid Accent 6" w:semiHidden="0" w:uiPriority="73" w:unhideWhenUsed="0"/>
+    <w:lsdException w:name="Subtle Emphasis" w:semiHidden="0" w:uiPriority="19" w:unhideWhenUsed="0" w:qFormat="1"/>
+    <w:lsdException w:name="Intense Emphasis" w:semiHidden="0" w:uiPriority="21" w:unhideWhenUsed="0" w:qFormat="1"/>
+    <w:lsdException w:name="Subtle Reference" w:semiHidden="0" w:uiPriority="31" w:unhideWhenUsed="0" w:qFormat="1"/>
+    <w:lsdException w:name="Intense Reference" w:semiHidden="0" w:uiPriority="32" w:unhideWhenUsed="0" w:qFormat="1"/>
+    <w:lsdException w:name="Book Title" w:semiHidden="0" w:uiPriority="33" w:unhideWhenUsed="0" w:qFormat="1"/>
+    <w:lsdException w:name="Bibliography" w:uiPriority="37"/>
+    <w:lsdException w:name="TOC Heading" w:uiPriority="39" w:qFormat="1"/>
+  </w:latentStyles>
+  <w:style w:type="paragraph" w:default="1" w:styleId="Normal">
+    <w:name w:val="Normal"/>
+  </w:style>
+  <w:style w:type="paragraph" w:styleId="Heading1">
+    <w:name w:val="heading 1"/>
+    <w:basedOn w:val="Normal"/>
+    <w:next w:val="Normal"/>
+    <w:pPr>
+      <w:keepNext/>
+      <w:keepLines/>
+      <w:spacing w:before="480" w:after="240"/>
+      <w:outlineLvl w:val="0"/>
+    </w:pPr>
+    <w:rPr>
+      <w:b/>
+      <w:sz w:val="36"/>
+      <w:szCs w:val="36"/>
+    </w:rPr>
+  </w:style>
+  <w:style w:type="paragraph" w:styleId="Heading2">
+    <w:name w:val="heading 2"/>
+    <w:basedOn w:val="Normal"/>
+    <w:next w:val="Normal"/>
+    <w:pPr>
+      <w:keepNext/>
+      <w:keepLines/>
+      <w:spacing w:before="280" w:after="280"/>
+      <w:outlineLvl w:val="1"/>
+    </w:pPr>
+    <w:rPr>
+      <w:b/>
+      <w:sz w:val="28"/>
+      <w:szCs w:val="28"/>
+    </w:rPr>
+  </w:style>
+  <w:style w:type="paragraph" w:styleId="Heading3">
+    <w:name w:val="heading 3"/>
+    <w:basedOn w:val="Normal"/>
+    <w:next w:val="Normal"/>
+    <w:pPr>
+      <w:keepNext/>
+      <w:keepLines/>
+      <w:spacing w:before="240" w:after="240"/>
+      <w:outlineLvl w:val="2"/>
+    </w:pPr>
+    <w:rPr>
+      <w:b/>
+    </w:rPr>
+  </w:style>
+  <w:style w:type="paragraph" w:styleId="Heading4">
+    <w:name w:val="heading 4"/>
+    <w:basedOn w:val="Normal"/>
+    <w:next w:val="Normal"/>
+    <w:pPr>
+      <w:keepNext/>
+      <w:keepLines/>
+      <w:spacing w:before="240" w:after="60"/>
+      <w:jc w:val="both"/>
+      <w:outlineLvl w:val="3"/>
+    </w:pPr>
+    <w:rPr>
+      <w:b/>
+      <w:i/>
+      <w:sz w:val="22"/>
+      <w:szCs w:val="22"/>
+    </w:rPr>
+  </w:style>
+  <w:style w:type="paragraph" w:styleId="Heading5">
+    <w:name w:val="heading 5"/>
+    <w:basedOn w:val="Normal"/>
+    <w:next w:val="Normal"/>
+    <w:pPr>
+      <w:keepNext/>
+      <w:keepLines/>
+      <w:spacing w:before="240" w:after="60"/>
+      <w:jc w:val="both"/>
+      <w:outlineLvl w:val="4"/>
+    </w:pPr>
+    <w:rPr>
+      <w:rFonts w:ascii="Arial" w:eastAsia="Arial" w:hAnsi="Arial" w:cs="Arial"/>
+      <w:sz w:val="22"/>
+      <w:szCs w:val="22"/>
+    </w:rPr>
+  </w:style>
+  <w:style w:type="paragraph" w:styleId="Heading6">
+    <w:name w:val="heading 6"/>
+    <w:basedOn w:val="Normal"/>
+    <w:next w:val="Normal"/>
+    <w:pPr>
+      <w:keepNext/>
+      <w:keepLines/>
+      <w:spacing w:before="240" w:after="60"/>
+      <w:jc w:val="both"/>
+      <w:outlineLvl w:val="5"/>
+    </w:pPr>
+    <w:rPr>
+      <w:rFonts w:ascii="Arial" w:eastAsia="Arial" w:hAnsi="Arial" w:cs="Arial"/>
+      <w:i/>
+      <w:sz w:val="22"/>
+      <w:szCs w:val="22"/>
+    </w:rPr>
+  </w:style>
+  <w:style w:type="character" w:default="1" w:styleId="DefaultParagraphFont">
+    <w:name w:val="Default Paragraph Font"/>
+    <w:uiPriority w:val="1"/>
+    <w:semiHidden/>
+    <w:unhideWhenUsed/>
+  </w:style>
+  <w:style w:type="table" w:default="1" w:styleId="TableNormal">
+    <w:name w:val="Normal Table"/>
+    <w:uiPriority w:val="99"/>
+    <w:semiHidden/>
+    <w:unhideWhenUsed/>
+    <w:tblPr>
+      <w:tblInd w:w="0" w:type="dxa"/>
+      <w:tblCellMar>
+        <w:top w:w="0" w:type="dxa"/>
+        <w:left w:w="108" w:type="dxa"/>
+        <w:bottom w:w="0" w:type="dxa"/>
+        <w:right w:w="108" w:type="dxa"/>
+      </w:tblCellMar>
+    </w:tblPr>
+  </w:style>
+  <w:style w:type="numbering" w:default="1" w:styleId="NoList">
+    <w:name w:val="No List"/>
+    <w:uiPriority w:val="99"/>
+    <w:semiHidden/>
+    <w:unhideWhenUsed/>
+  </w:style>
+  <w:style w:type="paragraph" w:styleId="Title">
+    <w:name w:val="Title"/>
+    <w:basedOn w:val="Normal"/>
+    <w:next w:val="Normal"/>
+    <w:pPr>
+      <w:keepNext/>
+      <w:keepLines/>
+      <w:spacing w:before="240" w:after="720"/>
+      <w:jc w:val="right"/>
+    </w:pPr>
+    <w:rPr>
+      <w:rFonts w:ascii="Arial" w:eastAsia="Arial" w:hAnsi="Arial" w:cs="Arial"/>
+      <w:b/>
+      <w:sz w:val="64"/>
+      <w:szCs w:val="64"/>
+    </w:rPr>
+  </w:style>
+  <w:style w:type="paragraph" w:styleId="Subtitle">
+    <w:name w:val="Subtitle"/>
+    <w:basedOn w:val="Normal"/>
+    <w:next w:val="Normal"/>
+    <w:pPr>
+      <w:keepNext/>
+      <w:keepLines/>
+      <w:spacing w:before="360" w:after="80"/>
+      <w:contextualSpacing/>
+    </w:pPr>
+    <w:rPr>
+      <w:rFonts w:ascii="Georgia" w:eastAsia="Georgia" w:hAnsi="Georgia" w:cs="Georgia"/>
+      <w:i/>
+      <w:color w:val="666666"/>
+      <w:sz w:val="48"/>
+      <w:szCs w:val="48"/>
+    </w:rPr>
+  </w:style>
+  <w:style w:type="table" w:customStyle="1" w:styleId="a">
+    <w:basedOn w:val="TableNormal"/>
+    <w:tblPr>
+      <w:tblStyleRowBandSize w:val="1"/>
+      <w:tblStyleColBandSize w:val="1"/>
+      <w:tblInd w:w="0" w:type="dxa"/>
+      <w:tblCellMar>
+        <w:top w:w="0" w:type="dxa"/>
+        <w:left w:w="115" w:type="dxa"/>
+        <w:bottom w:w="0" w:type="dxa"/>
+        <w:right w:w="115" w:type="dxa"/>
+      </w:tblCellMar>
+    </w:tblPr>
+  </w:style>
+  <w:style w:type="paragraph" w:customStyle="1" w:styleId="normal0">
+    <w:name w:val="normal"/>
+    <w:rsid w:val="00551AB2"/>
+    <w:rPr>
+      <w:rFonts w:eastAsia="宋体"/>
+      <w:lang w:eastAsia="en-US"/>
+    </w:rPr>
+  </w:style>
 </w:styles>
 </file>
 
@@ -3255,7 +4196,7 @@
     </a:clrScheme>
     <a:fontScheme name="Office">
       <a:majorFont>
-        <a:latin typeface="Calibri Light" panose="020F0302020204030204"/>
+        <a:latin typeface="Calibri Light"/>
         <a:ea typeface=""/>
         <a:cs typeface=""/>
         <a:font script="Jpan" typeface="Yu Gothic Light"/>
@@ -3290,7 +4231,7 @@
         <a:font script="Geor" typeface="Sylfaen"/>
       </a:majorFont>
       <a:minorFont>
-        <a:latin typeface="Calibri" panose="020F0502020204030204"/>
+        <a:latin typeface="Calibri"/>
         <a:ea typeface=""/>
         <a:cs typeface=""/>
         <a:font script="Jpan" typeface="Yu Mincho"/>
@@ -3467,7 +4408,7 @@
   <a:extraClrSchemeLst/>
   <a:extLst>
     <a:ext uri="{05A4C25C-085E-4340-85A3-A5531E510DB2}">
-      <thm15:themeFamily xmlns:thm15="http://schemas.microsoft.com/office/thememl/2012/main" name="Office Theme" id="{62F939B6-93AF-4DB8-9C6B-D6C7DFDC589F}" vid="{4A3C46E8-61CC-4603-A589-7422A47A8E4A}"/>
+      <thm15:themeFamily xmlns:thm15="http://schemas.microsoft.com/office/thememl/2012/main" xmlns="" name="Office Theme" id="{62F939B6-93AF-4DB8-9C6B-D6C7DFDC589F}" vid="{4A3C46E8-61CC-4603-A589-7422A47A8E4A}"/>
     </a:ext>
   </a:extLst>
 </a:theme>

</xml_diff>